<commit_message>
Complete Compound Interest - Annotated Example
</commit_message>
<xml_diff>
--- a/college_algebra/making_and_using_graphs/making_and_using_graphs.docx
+++ b/college_algebra/making_and_using_graphs/making_and_using_graphs.docx
@@ -37,6 +37,19 @@
       </w:pPr>
       <w:r>
         <w:t>Making Graphs on Texas Instruments Calculators</w:t>
+      </w:r>
+    </w:p>
+    <w:p>
+      <w:r>
+        <w:t>Graphing a function on a graphing calculator is relatively easy. We will have to spend some time setting up the viewing window. This is because graphing calculators are setup for traditional algebra classes by default.</w:t>
+      </w:r>
+    </w:p>
+    <w:p>
+      <w:pPr>
+        <w:pStyle w:val="Heading2"/>
+      </w:pPr>
+      <w:r>
+        <w:t>Calculator Directions – Graphing a Function</w:t>
       </w:r>
     </w:p>
     <w:p>
@@ -171,6 +184,14 @@
     </w:p>
     <w:p>
       <w:pPr>
+        <w:pStyle w:val="Heading2"/>
+      </w:pPr>
+      <w:r>
+        <w:t>Calculator Directions – Setting a Viewing Window</w:t>
+      </w:r>
+    </w:p>
+    <w:p>
+      <w:pPr>
         <w:pStyle w:val="ListParagraph"/>
         <w:numPr>
           <w:ilvl w:val="0"/>
@@ -225,14 +246,13 @@
           <w:numId w:val="2"/>
         </w:numPr>
       </w:pPr>
-      <w:proofErr w:type="spellStart"/>
       <w:r>
         <w:rPr>
           <w:rFonts w:ascii="Consolas" w:hAnsi="Consolas"/>
         </w:rPr>
+        <w:lastRenderedPageBreak/>
         <w:t>Xmin</w:t>
       </w:r>
-      <w:proofErr w:type="spellEnd"/>
       <w:r>
         <w:t xml:space="preserve"> – The left-most value on the horizontal axis.</w:t>
       </w:r>
@@ -245,14 +265,12 @@
           <w:numId w:val="2"/>
         </w:numPr>
       </w:pPr>
-      <w:proofErr w:type="spellStart"/>
       <w:r>
         <w:rPr>
           <w:rFonts w:ascii="Consolas" w:hAnsi="Consolas"/>
         </w:rPr>
         <w:t>Xmax</w:t>
       </w:r>
-      <w:proofErr w:type="spellEnd"/>
       <w:r>
         <w:t xml:space="preserve"> – The right-most value on horizontal axis.</w:t>
       </w:r>
@@ -265,14 +283,12 @@
           <w:numId w:val="2"/>
         </w:numPr>
       </w:pPr>
-      <w:proofErr w:type="spellStart"/>
       <w:r>
         <w:rPr>
           <w:rFonts w:ascii="Consolas" w:hAnsi="Consolas"/>
         </w:rPr>
         <w:t>Ymin</w:t>
       </w:r>
-      <w:proofErr w:type="spellEnd"/>
       <w:r>
         <w:t xml:space="preserve"> – The bottom-most value on vertical axis.</w:t>
       </w:r>
@@ -285,37 +301,19 @@
           <w:numId w:val="2"/>
         </w:numPr>
       </w:pPr>
-      <w:proofErr w:type="spellStart"/>
       <w:r>
         <w:rPr>
           <w:rFonts w:ascii="Consolas" w:hAnsi="Consolas"/>
         </w:rPr>
         <w:t>Ymax</w:t>
       </w:r>
-      <w:proofErr w:type="spellEnd"/>
       <w:r>
         <w:t xml:space="preserve"> – The top-most value on vertical axis.</w:t>
       </w:r>
     </w:p>
     <w:p>
       <w:r>
-        <w:t xml:space="preserve">The variables </w:t>
-      </w:r>
-      <w:proofErr w:type="spellStart"/>
-      <w:r>
-        <w:t>Xscl</w:t>
-      </w:r>
-      <w:proofErr w:type="spellEnd"/>
-      <w:r>
-        <w:t xml:space="preserve"> and </w:t>
-      </w:r>
-      <w:proofErr w:type="spellStart"/>
-      <w:r>
-        <w:t>Yscl</w:t>
-      </w:r>
-      <w:proofErr w:type="spellEnd"/>
-      <w:r>
-        <w:t xml:space="preserve"> are not critical. They can make the graph look pretty by setting the spacing in the tick marks on the axes.</w:t>
+        <w:t>The variables Xscl and Yscl are not critical. They can make the graph look pretty by setting the spacing in the tick marks on the axes.</w:t>
       </w:r>
     </w:p>
     <w:p>
@@ -323,7 +321,14 @@
         <w:pStyle w:val="Heading1"/>
       </w:pPr>
       <w:r>
-        <w:lastRenderedPageBreak/>
+        <w:t>Examples of Graphing a Function</w:t>
+      </w:r>
+    </w:p>
+    <w:p>
+      <w:pPr>
+        <w:pStyle w:val="Heading2"/>
+      </w:pPr>
+      <w:r>
         <w:t>Example 1</w:t>
       </w:r>
     </w:p>
@@ -341,13 +346,7 @@
           <w:rPr>
             <w:rFonts w:ascii="Cambria Math" w:hAnsi="Cambria Math"/>
           </w:rPr>
-          <m:t>f(x)</m:t>
-        </m:r>
-        <m:r>
-          <w:rPr>
-            <w:rFonts w:ascii="Cambria Math" w:hAnsi="Cambria Math"/>
-          </w:rPr>
-          <m:t>=</m:t>
+          <m:t>f(x)=</m:t>
         </m:r>
         <m:rad>
           <m:radPr>
@@ -450,7 +449,6 @@
       <w:tr>
         <w:trPr>
           <w:cnfStyle w:val="100000000000" w:firstRow="1" w:lastRow="0" w:firstColumn="0" w:lastColumn="0" w:oddVBand="0" w:evenVBand="0" w:oddHBand="0" w:evenHBand="0" w:firstRowFirstColumn="0" w:firstRowLastColumn="0" w:lastRowFirstColumn="0" w:lastRowLastColumn="0"/>
-          <w:cantSplit/>
           <w:tblHeader/>
         </w:trPr>
         <w:tc>
@@ -495,7 +493,6 @@
       <w:tr>
         <w:trPr>
           <w:cnfStyle w:val="100000000000" w:firstRow="1" w:lastRow="0" w:firstColumn="0" w:lastColumn="0" w:oddVBand="0" w:evenVBand="0" w:oddHBand="0" w:evenHBand="0" w:firstRowFirstColumn="0" w:firstRowLastColumn="0" w:lastRowFirstColumn="0" w:lastRowLastColumn="0"/>
-          <w:cantSplit/>
           <w:tblHeader/>
         </w:trPr>
         <w:tc>
@@ -630,7 +627,6 @@
       <w:tr>
         <w:trPr>
           <w:cnfStyle w:val="100000000000" w:firstRow="1" w:lastRow="0" w:firstColumn="0" w:lastColumn="0" w:oddVBand="0" w:evenVBand="0" w:oddHBand="0" w:evenHBand="0" w:firstRowFirstColumn="0" w:firstRowLastColumn="0" w:lastRowFirstColumn="0" w:lastRowLastColumn="0"/>
-          <w:cantSplit/>
           <w:tblHeader/>
         </w:trPr>
         <w:tc>
@@ -677,26 +673,16 @@
               </w:rPr>
             </w:pPr>
             <w:r>
-              <w:t xml:space="preserve">For x between 0 and 10, use: </w:t>
-            </w:r>
-            <w:proofErr w:type="spellStart"/>
-            <w:r>
-              <w:t>TblSart</w:t>
-            </w:r>
-            <w:proofErr w:type="spellEnd"/>
-            <w:r>
-              <w:t>=0</w:t>
-            </w:r>
-          </w:p>
-          <w:p>
-            <w:proofErr w:type="spellStart"/>
+              <w:t>For x between 0 and 10, use: TblSart=0</w:t>
+            </w:r>
+          </w:p>
+          <w:p>
             <w:r>
               <w:rPr>
                 <w:rFonts w:eastAsiaTheme="minorEastAsia"/>
               </w:rPr>
               <w:t>ΔTbl</w:t>
             </w:r>
-            <w:proofErr w:type="spellEnd"/>
             <w:r>
               <w:rPr>
                 <w:rFonts w:eastAsiaTheme="minorEastAsia"/>
@@ -823,7 +809,6 @@
       <w:tr>
         <w:trPr>
           <w:cnfStyle w:val="100000000000" w:firstRow="1" w:lastRow="0" w:firstColumn="0" w:lastColumn="0" w:oddVBand="0" w:evenVBand="0" w:oddHBand="0" w:evenHBand="0" w:firstRowFirstColumn="0" w:firstRowLastColumn="0" w:lastRowFirstColumn="0" w:lastRowLastColumn="0"/>
-          <w:cantSplit/>
           <w:tblHeader/>
         </w:trPr>
         <w:tc>
@@ -851,19 +836,7 @@
               <w:t>→</w:t>
             </w:r>
             <w:r>
-              <w:t xml:space="preserve"> “</w:t>
-            </w:r>
-            <w:r>
-              <w:t>GRAPH</w:t>
-            </w:r>
-            <w:r>
-              <w:t>” to get to “T</w:t>
-            </w:r>
-            <w:r>
-              <w:t>ABLE</w:t>
-            </w:r>
-            <w:r>
-              <w:t>”</w:t>
+              <w:t xml:space="preserve"> “GRAPH” to get to “TABLE”</w:t>
             </w:r>
           </w:p>
           <w:p>
@@ -998,7 +971,6 @@
       <w:tr>
         <w:trPr>
           <w:cnfStyle w:val="100000000000" w:firstRow="1" w:lastRow="0" w:firstColumn="0" w:lastColumn="0" w:oddVBand="0" w:evenVBand="0" w:oddHBand="0" w:evenHBand="0" w:firstRowFirstColumn="0" w:firstRowLastColumn="0" w:lastRowFirstColumn="0" w:lastRowLastColumn="0"/>
-          <w:cantSplit/>
           <w:tblHeader/>
         </w:trPr>
         <w:tc>
@@ -1023,25 +995,21 @@
             <w:r>
               <w:t xml:space="preserve">From the directions, use 0 for </w:t>
             </w:r>
-            <w:proofErr w:type="spellStart"/>
             <w:r>
               <w:rPr>
                 <w:rFonts w:ascii="Consolas" w:hAnsi="Consolas"/>
               </w:rPr>
               <w:t>Xmin</w:t>
             </w:r>
-            <w:proofErr w:type="spellEnd"/>
             <w:r>
               <w:t xml:space="preserve"> and 10 for </w:t>
             </w:r>
-            <w:proofErr w:type="spellStart"/>
             <w:r>
               <w:rPr>
                 <w:rFonts w:ascii="Consolas" w:hAnsi="Consolas"/>
               </w:rPr>
               <w:t>Xmax</w:t>
             </w:r>
-            <w:proofErr w:type="spellEnd"/>
             <w:r>
               <w:t>.</w:t>
             </w:r>
@@ -1058,25 +1026,21 @@
             <w:r>
               <w:t xml:space="preserve">From the table, use 0 for </w:t>
             </w:r>
-            <w:proofErr w:type="spellStart"/>
             <w:r>
               <w:rPr>
                 <w:rFonts w:ascii="Consolas" w:hAnsi="Consolas"/>
               </w:rPr>
               <w:t>Ymin</w:t>
             </w:r>
-            <w:proofErr w:type="spellEnd"/>
             <w:r>
               <w:t xml:space="preserve"> and 2.8 for </w:t>
             </w:r>
-            <w:proofErr w:type="spellStart"/>
             <w:r>
               <w:rPr>
                 <w:rFonts w:ascii="Consolas" w:hAnsi="Consolas"/>
               </w:rPr>
               <w:t>Ymax</w:t>
             </w:r>
-            <w:proofErr w:type="spellEnd"/>
             <w:r>
               <w:t>. You do not have to be precise with the y-values.</w:t>
             </w:r>
@@ -1200,7 +1164,6 @@
       <w:tr>
         <w:trPr>
           <w:cnfStyle w:val="100000000000" w:firstRow="1" w:lastRow="0" w:firstColumn="0" w:lastColumn="0" w:oddVBand="0" w:evenVBand="0" w:oddHBand="0" w:evenHBand="0" w:firstRowFirstColumn="0" w:firstRowLastColumn="0" w:lastRowFirstColumn="0" w:lastRowLastColumn="0"/>
-          <w:cantSplit/>
           <w:tblHeader/>
         </w:trPr>
         <w:tc>
@@ -1351,7 +1314,7 @@
     </w:tbl>
     <w:p>
       <w:pPr>
-        <w:pStyle w:val="Heading1"/>
+        <w:pStyle w:val="Heading2"/>
       </w:pPr>
       <w:r>
         <w:t>Example 2</w:t>
@@ -1695,26 +1658,16 @@
               </w:rPr>
             </w:pPr>
             <w:r>
-              <w:t xml:space="preserve">For x between 0 and 10, use: </w:t>
-            </w:r>
-            <w:proofErr w:type="spellStart"/>
-            <w:r>
-              <w:t>TblSart</w:t>
-            </w:r>
-            <w:proofErr w:type="spellEnd"/>
-            <w:r>
-              <w:t>=0</w:t>
-            </w:r>
-          </w:p>
-          <w:p>
-            <w:proofErr w:type="spellStart"/>
+              <w:t>For x between 0 and 10, use: TblSart=0</w:t>
+            </w:r>
+          </w:p>
+          <w:p>
             <w:r>
               <w:rPr>
                 <w:rFonts w:eastAsiaTheme="minorEastAsia"/>
               </w:rPr>
               <w:t>ΔTbl</w:t>
             </w:r>
-            <w:proofErr w:type="spellEnd"/>
             <w:r>
               <w:rPr>
                 <w:rFonts w:eastAsiaTheme="minorEastAsia"/>
@@ -2029,25 +1982,21 @@
             <w:r>
               <w:t xml:space="preserve">From the directions, use 0 for </w:t>
             </w:r>
-            <w:proofErr w:type="spellStart"/>
             <w:r>
               <w:rPr>
                 <w:rFonts w:ascii="Consolas" w:hAnsi="Consolas"/>
               </w:rPr>
               <w:t>Xmin</w:t>
             </w:r>
-            <w:proofErr w:type="spellEnd"/>
             <w:r>
               <w:t xml:space="preserve"> and 10 for </w:t>
             </w:r>
-            <w:proofErr w:type="spellStart"/>
             <w:r>
               <w:rPr>
                 <w:rFonts w:ascii="Consolas" w:hAnsi="Consolas"/>
               </w:rPr>
               <w:t>Xmax</w:t>
             </w:r>
-            <w:proofErr w:type="spellEnd"/>
             <w:r>
               <w:t>.</w:t>
             </w:r>
@@ -2064,25 +2013,21 @@
             <w:r>
               <w:t xml:space="preserve">From the table, use 0 for </w:t>
             </w:r>
-            <w:proofErr w:type="spellStart"/>
             <w:r>
               <w:rPr>
                 <w:rFonts w:ascii="Consolas" w:hAnsi="Consolas"/>
               </w:rPr>
               <w:t>Ymin</w:t>
             </w:r>
-            <w:proofErr w:type="spellEnd"/>
             <w:r>
               <w:t xml:space="preserve"> and 2.8 for </w:t>
             </w:r>
-            <w:proofErr w:type="spellStart"/>
             <w:r>
               <w:rPr>
                 <w:rFonts w:ascii="Consolas" w:hAnsi="Consolas"/>
               </w:rPr>
               <w:t>Ymax</w:t>
             </w:r>
-            <w:proofErr w:type="spellEnd"/>
             <w:r>
               <w:t>. You do not have to be precise with the y-values.</w:t>
             </w:r>
@@ -2355,6 +2300,27 @@
         </w:tc>
       </w:tr>
     </w:tbl>
+    <w:p>
+      <w:pPr>
+        <w:pStyle w:val="Heading1"/>
+      </w:pPr>
+      <w:r>
+        <w:t>Tracing On a Graph</w:t>
+      </w:r>
+    </w:p>
+    <w:p>
+      <w:r>
+        <w:t>Once you have a graph, you can answer many questions about the function. You will need exact function values to get the information to answer these questions. The trace feature on your calculator will allow you to access specific function values.</w:t>
+      </w:r>
+    </w:p>
+    <w:p>
+      <w:pPr>
+        <w:pStyle w:val="Heading2"/>
+      </w:pPr>
+      <w:r>
+        <w:t>Calculator Directions – Using the Trace Function</w:t>
+      </w:r>
+    </w:p>
     <w:p/>
     <w:sectPr>
       <w:footerReference w:type="default" r:id="rId18"/>

</xml_diff>

<commit_message>
Finish Making and Using Graphs
</commit_message>
<xml_diff>
--- a/college_algebra/making_and_using_graphs/making_and_using_graphs.docx
+++ b/college_algebra/making_and_using_graphs/making_and_using_graphs.docx
@@ -246,6 +246,7 @@
           <w:numId w:val="2"/>
         </w:numPr>
       </w:pPr>
+      <w:proofErr w:type="spellStart"/>
       <w:r>
         <w:rPr>
           <w:rFonts w:ascii="Consolas" w:hAnsi="Consolas"/>
@@ -253,6 +254,7 @@
         <w:lastRenderedPageBreak/>
         <w:t>Xmin</w:t>
       </w:r>
+      <w:proofErr w:type="spellEnd"/>
       <w:r>
         <w:t xml:space="preserve"> – The left-most value on the horizontal axis.</w:t>
       </w:r>
@@ -265,12 +267,14 @@
           <w:numId w:val="2"/>
         </w:numPr>
       </w:pPr>
+      <w:proofErr w:type="spellStart"/>
       <w:r>
         <w:rPr>
           <w:rFonts w:ascii="Consolas" w:hAnsi="Consolas"/>
         </w:rPr>
         <w:t>Xmax</w:t>
       </w:r>
+      <w:proofErr w:type="spellEnd"/>
       <w:r>
         <w:t xml:space="preserve"> – The right-most value on horizontal axis.</w:t>
       </w:r>
@@ -283,12 +287,14 @@
           <w:numId w:val="2"/>
         </w:numPr>
       </w:pPr>
+      <w:proofErr w:type="spellStart"/>
       <w:r>
         <w:rPr>
           <w:rFonts w:ascii="Consolas" w:hAnsi="Consolas"/>
         </w:rPr>
         <w:t>Ymin</w:t>
       </w:r>
+      <w:proofErr w:type="spellEnd"/>
       <w:r>
         <w:t xml:space="preserve"> – The bottom-most value on vertical axis.</w:t>
       </w:r>
@@ -301,19 +307,37 @@
           <w:numId w:val="2"/>
         </w:numPr>
       </w:pPr>
+      <w:proofErr w:type="spellStart"/>
       <w:r>
         <w:rPr>
           <w:rFonts w:ascii="Consolas" w:hAnsi="Consolas"/>
         </w:rPr>
         <w:t>Ymax</w:t>
       </w:r>
+      <w:proofErr w:type="spellEnd"/>
       <w:r>
         <w:t xml:space="preserve"> – The top-most value on vertical axis.</w:t>
       </w:r>
     </w:p>
     <w:p>
       <w:r>
-        <w:t>The variables Xscl and Yscl are not critical. They can make the graph look pretty by setting the spacing in the tick marks on the axes.</w:t>
+        <w:t xml:space="preserve">The variables </w:t>
+      </w:r>
+      <w:proofErr w:type="spellStart"/>
+      <w:r>
+        <w:t>Xscl</w:t>
+      </w:r>
+      <w:proofErr w:type="spellEnd"/>
+      <w:r>
+        <w:t xml:space="preserve"> and </w:t>
+      </w:r>
+      <w:proofErr w:type="spellStart"/>
+      <w:r>
+        <w:t>Yscl</w:t>
+      </w:r>
+      <w:proofErr w:type="spellEnd"/>
+      <w:r>
+        <w:t xml:space="preserve"> are not critical. They can make the graph look pretty by setting the spacing in the tick marks on the axes.</w:t>
       </w:r>
     </w:p>
     <w:p>
@@ -523,10 +547,10 @@
                 <w14:ligatures w14:val="standardContextual"/>
               </w:rPr>
               <w:drawing>
-                <wp:inline distT="0" distB="0" distL="0" distR="0" wp14:anchorId="0C135033" wp14:editId="29EFADC1">
-                  <wp:extent cx="2286000" cy="1719072"/>
+                <wp:inline distT="0" distB="0" distL="0" distR="0" wp14:anchorId="0C135033" wp14:editId="5739C998">
+                  <wp:extent cx="2286000" cy="1716871"/>
                   <wp:effectExtent l="0" t="0" r="0" b="0"/>
-                  <wp:docPr id="923887863" name="Picture 2" descr="A screenshot of a computer&#10;&#10;Description automatically generated"/>
+                  <wp:docPr id="923887863" name="Picture 2" descr="The Y= screen of a TI-84 Plus CE. The function is entered in Y1."/>
                   <wp:cNvGraphicFramePr>
                     <a:graphicFrameLocks xmlns:a="http://schemas.openxmlformats.org/drawingml/2006/main" noChangeAspect="1"/>
                   </wp:cNvGraphicFramePr>
@@ -534,11 +558,11 @@
                     <a:graphicData uri="http://schemas.openxmlformats.org/drawingml/2006/picture">
                       <pic:pic xmlns:pic="http://schemas.openxmlformats.org/drawingml/2006/picture">
                         <pic:nvPicPr>
-                          <pic:cNvPr id="923887863" name="Picture 2" descr="A screenshot of a computer&#10;&#10;Description automatically generated"/>
+                          <pic:cNvPr id="923887863" name="Picture 2" descr="The Y= screen of a TI-84 Plus CE. The function is entered in Y1."/>
                           <pic:cNvPicPr/>
                         </pic:nvPicPr>
                         <pic:blipFill>
-                          <a:blip r:embed="rId8">
+                          <a:blip r:embed="rId8" cstate="print">
                             <a:extLst>
                               <a:ext uri="{28A0092B-C50C-407E-A947-70E740481C1C}">
                                 <a14:useLocalDpi xmlns:a14="http://schemas.microsoft.com/office/drawing/2010/main" val="0"/>
@@ -552,7 +576,7 @@
                         <pic:spPr>
                           <a:xfrm>
                             <a:off x="0" y="0"/>
-                            <a:ext cx="2286000" cy="1719072"/>
+                            <a:ext cx="2286000" cy="1716871"/>
                           </a:xfrm>
                           <a:prstGeom prst="rect">
                             <a:avLst/>
@@ -580,10 +604,10 @@
                 <w14:ligatures w14:val="standardContextual"/>
               </w:rPr>
               <w:drawing>
-                <wp:inline distT="0" distB="0" distL="0" distR="0" wp14:anchorId="4301F6AA" wp14:editId="7FA0E61E">
-                  <wp:extent cx="2286000" cy="1527048"/>
-                  <wp:effectExtent l="0" t="0" r="0" b="0"/>
-                  <wp:docPr id="372007525" name="Picture 1" descr="A screenshot of a computer&#10;&#10;Description automatically generated"/>
+                <wp:inline distT="0" distB="0" distL="0" distR="0" wp14:anchorId="4301F6AA" wp14:editId="23173591">
+                  <wp:extent cx="2286000" cy="1523999"/>
+                  <wp:effectExtent l="0" t="0" r="0" b="635"/>
+                  <wp:docPr id="372007525" name="Picture 1" descr="The Y= screen of a TI-83 Plus. The function is entered in Y1."/>
                   <wp:cNvGraphicFramePr>
                     <a:graphicFrameLocks xmlns:a="http://schemas.openxmlformats.org/drawingml/2006/main" noChangeAspect="1"/>
                   </wp:cNvGraphicFramePr>
@@ -591,7 +615,7 @@
                     <a:graphicData uri="http://schemas.openxmlformats.org/drawingml/2006/picture">
                       <pic:pic xmlns:pic="http://schemas.openxmlformats.org/drawingml/2006/picture">
                         <pic:nvPicPr>
-                          <pic:cNvPr id="372007525" name="Picture 1" descr="A screenshot of a computer&#10;&#10;Description automatically generated"/>
+                          <pic:cNvPr id="372007525" name="Picture 1" descr="The Y= screen of a TI-83 Plus. The function is entered in Y1."/>
                           <pic:cNvPicPr/>
                         </pic:nvPicPr>
                         <pic:blipFill>
@@ -609,7 +633,7 @@
                         <pic:spPr>
                           <a:xfrm>
                             <a:off x="0" y="0"/>
-                            <a:ext cx="2286000" cy="1527048"/>
+                            <a:ext cx="2286000" cy="1523999"/>
                           </a:xfrm>
                           <a:prstGeom prst="rect">
                             <a:avLst/>
@@ -673,21 +697,37 @@
               </w:rPr>
             </w:pPr>
             <w:r>
-              <w:t>For x between 0 and 10, use: TblSart=0</w:t>
-            </w:r>
-          </w:p>
-          <w:p>
+              <w:t xml:space="preserve">For x between 0 and 10, use: </w:t>
+            </w:r>
+            <w:proofErr w:type="spellStart"/>
+            <w:r>
+              <w:t>TblSart</w:t>
+            </w:r>
+            <w:proofErr w:type="spellEnd"/>
+            <w:r>
+              <w:t>=0</w:t>
+            </w:r>
+          </w:p>
+          <w:p>
+            <w:proofErr w:type="spellStart"/>
             <w:r>
               <w:rPr>
                 <w:rFonts w:eastAsiaTheme="minorEastAsia"/>
               </w:rPr>
               <w:t>ΔTbl</w:t>
             </w:r>
+            <w:proofErr w:type="spellEnd"/>
             <w:r>
               <w:rPr>
                 <w:rFonts w:eastAsiaTheme="minorEastAsia"/>
               </w:rPr>
               <w:t xml:space="preserve"> = 2</w:t>
+            </w:r>
+            <w:r>
+              <w:rPr>
+                <w:rFonts w:eastAsiaTheme="minorEastAsia"/>
+              </w:rPr>
+              <w:t>.</w:t>
             </w:r>
           </w:p>
         </w:tc>
@@ -705,10 +745,10 @@
                 <w14:ligatures w14:val="standardContextual"/>
               </w:rPr>
               <w:drawing>
-                <wp:inline distT="0" distB="0" distL="0" distR="0" wp14:anchorId="74618902" wp14:editId="0B825FA8">
-                  <wp:extent cx="2286000" cy="1719072"/>
+                <wp:inline distT="0" distB="0" distL="0" distR="0" wp14:anchorId="74618902" wp14:editId="7D9EEFA0">
+                  <wp:extent cx="2286000" cy="1716871"/>
                   <wp:effectExtent l="0" t="0" r="0" b="0"/>
-                  <wp:docPr id="520080515" name="Picture 3" descr="A screenshot of a video game&#10;&#10;Description automatically generated"/>
+                  <wp:docPr id="520080515" name="Picture 3" descr="The Table Setup menu for a TI-84 Plus CE. The TblStart is 0 and the Delta Tbl is 2."/>
                   <wp:cNvGraphicFramePr>
                     <a:graphicFrameLocks xmlns:a="http://schemas.openxmlformats.org/drawingml/2006/main" noChangeAspect="1"/>
                   </wp:cNvGraphicFramePr>
@@ -716,11 +756,11 @@
                     <a:graphicData uri="http://schemas.openxmlformats.org/drawingml/2006/picture">
                       <pic:pic xmlns:pic="http://schemas.openxmlformats.org/drawingml/2006/picture">
                         <pic:nvPicPr>
-                          <pic:cNvPr id="520080515" name="Picture 3" descr="A screenshot of a video game&#10;&#10;Description automatically generated"/>
+                          <pic:cNvPr id="520080515" name="Picture 3" descr="The Table Setup menu for a TI-84 Plus CE. The TblStart is 0 and the Delta Tbl is 2."/>
                           <pic:cNvPicPr/>
                         </pic:nvPicPr>
                         <pic:blipFill>
-                          <a:blip r:embed="rId10">
+                          <a:blip r:embed="rId10" cstate="print">
                             <a:extLst>
                               <a:ext uri="{28A0092B-C50C-407E-A947-70E740481C1C}">
                                 <a14:useLocalDpi xmlns:a14="http://schemas.microsoft.com/office/drawing/2010/main" val="0"/>
@@ -734,7 +774,7 @@
                         <pic:spPr>
                           <a:xfrm>
                             <a:off x="0" y="0"/>
-                            <a:ext cx="2286000" cy="1719072"/>
+                            <a:ext cx="2286000" cy="1716871"/>
                           </a:xfrm>
                           <a:prstGeom prst="rect">
                             <a:avLst/>
@@ -762,10 +802,10 @@
                 <w14:ligatures w14:val="standardContextual"/>
               </w:rPr>
               <w:drawing>
-                <wp:inline distT="0" distB="0" distL="0" distR="0" wp14:anchorId="240CA690" wp14:editId="2905B2D3">
-                  <wp:extent cx="2286000" cy="1527048"/>
-                  <wp:effectExtent l="0" t="0" r="0" b="0"/>
-                  <wp:docPr id="48628742" name="Picture 4" descr="A screenshot of a computer program&#10;&#10;Description automatically generated"/>
+                <wp:inline distT="0" distB="0" distL="0" distR="0" wp14:anchorId="240CA690" wp14:editId="48E8EE52">
+                  <wp:extent cx="2286000" cy="1523999"/>
+                  <wp:effectExtent l="0" t="0" r="0" b="635"/>
+                  <wp:docPr id="48628742" name="Picture 4" descr="The Table Setup menu for a TI-83 Plus. The TblStart is 0 and the Delta Tbl is 2."/>
                   <wp:cNvGraphicFramePr>
                     <a:graphicFrameLocks xmlns:a="http://schemas.openxmlformats.org/drawingml/2006/main" noChangeAspect="1"/>
                   </wp:cNvGraphicFramePr>
@@ -773,7 +813,7 @@
                     <a:graphicData uri="http://schemas.openxmlformats.org/drawingml/2006/picture">
                       <pic:pic xmlns:pic="http://schemas.openxmlformats.org/drawingml/2006/picture">
                         <pic:nvPicPr>
-                          <pic:cNvPr id="48628742" name="Picture 4" descr="A screenshot of a computer program&#10;&#10;Description automatically generated"/>
+                          <pic:cNvPr id="48628742" name="Picture 4" descr="The Table Setup menu for a TI-83 Plus. The TblStart is 0 and the Delta Tbl is 2."/>
                           <pic:cNvPicPr/>
                         </pic:nvPicPr>
                         <pic:blipFill>
@@ -791,7 +831,7 @@
                         <pic:spPr>
                           <a:xfrm>
                             <a:off x="0" y="0"/>
-                            <a:ext cx="2286000" cy="1527048"/>
+                            <a:ext cx="2286000" cy="1523999"/>
                           </a:xfrm>
                           <a:prstGeom prst="rect">
                             <a:avLst/>
@@ -867,10 +907,10 @@
                 <w14:ligatures w14:val="standardContextual"/>
               </w:rPr>
               <w:drawing>
-                <wp:inline distT="0" distB="0" distL="0" distR="0" wp14:anchorId="0F93520F" wp14:editId="3A754036">
-                  <wp:extent cx="2286000" cy="1719072"/>
+                <wp:inline distT="0" distB="0" distL="0" distR="0" wp14:anchorId="0F93520F" wp14:editId="2DDD424C">
+                  <wp:extent cx="2286000" cy="1716871"/>
                   <wp:effectExtent l="0" t="0" r="0" b="0"/>
-                  <wp:docPr id="1141064353" name="Picture 5" descr="A screenshot of a computer&#10;&#10;Description automatically generated"/>
+                  <wp:docPr id="1141064353" name="Picture 5" descr="The table of values for the function on a TI-84 Plus CE. The lowest function value is 0 and the largest is 2.66."/>
                   <wp:cNvGraphicFramePr>
                     <a:graphicFrameLocks xmlns:a="http://schemas.openxmlformats.org/drawingml/2006/main" noChangeAspect="1"/>
                   </wp:cNvGraphicFramePr>
@@ -878,11 +918,11 @@
                     <a:graphicData uri="http://schemas.openxmlformats.org/drawingml/2006/picture">
                       <pic:pic xmlns:pic="http://schemas.openxmlformats.org/drawingml/2006/picture">
                         <pic:nvPicPr>
-                          <pic:cNvPr id="1141064353" name="Picture 5" descr="A screenshot of a computer&#10;&#10;Description automatically generated"/>
+                          <pic:cNvPr id="1141064353" name="Picture 5" descr="The table of values for the function on a TI-84 Plus CE. The lowest function value is 0 and the largest is 2.66."/>
                           <pic:cNvPicPr/>
                         </pic:nvPicPr>
                         <pic:blipFill>
-                          <a:blip r:embed="rId12">
+                          <a:blip r:embed="rId12" cstate="print">
                             <a:extLst>
                               <a:ext uri="{28A0092B-C50C-407E-A947-70E740481C1C}">
                                 <a14:useLocalDpi xmlns:a14="http://schemas.microsoft.com/office/drawing/2010/main" val="0"/>
@@ -896,7 +936,7 @@
                         <pic:spPr>
                           <a:xfrm>
                             <a:off x="0" y="0"/>
-                            <a:ext cx="2286000" cy="1719072"/>
+                            <a:ext cx="2286000" cy="1716871"/>
                           </a:xfrm>
                           <a:prstGeom prst="rect">
                             <a:avLst/>
@@ -924,10 +964,10 @@
                 <w14:ligatures w14:val="standardContextual"/>
               </w:rPr>
               <w:drawing>
-                <wp:inline distT="0" distB="0" distL="0" distR="0" wp14:anchorId="74F079C7" wp14:editId="3F2D288A">
-                  <wp:extent cx="2286000" cy="1527048"/>
-                  <wp:effectExtent l="0" t="0" r="0" b="0"/>
-                  <wp:docPr id="1979984040" name="Picture 6" descr="A screenshot of a computer&#10;&#10;Description automatically generated"/>
+                <wp:inline distT="0" distB="0" distL="0" distR="0" wp14:anchorId="74F079C7" wp14:editId="50A74C7A">
+                  <wp:extent cx="2286000" cy="1523999"/>
+                  <wp:effectExtent l="0" t="0" r="0" b="635"/>
+                  <wp:docPr id="1979984040" name="Picture 6" descr="The table of values for the function on a TI-83 Plus. The lowest function value is 0 and the largest is 2.66."/>
                   <wp:cNvGraphicFramePr>
                     <a:graphicFrameLocks xmlns:a="http://schemas.openxmlformats.org/drawingml/2006/main" noChangeAspect="1"/>
                   </wp:cNvGraphicFramePr>
@@ -935,7 +975,7 @@
                     <a:graphicData uri="http://schemas.openxmlformats.org/drawingml/2006/picture">
                       <pic:pic xmlns:pic="http://schemas.openxmlformats.org/drawingml/2006/picture">
                         <pic:nvPicPr>
-                          <pic:cNvPr id="1979984040" name="Picture 6" descr="A screenshot of a computer&#10;&#10;Description automatically generated"/>
+                          <pic:cNvPr id="1979984040" name="Picture 6" descr="The table of values for the function on a TI-83 Plus. The lowest function value is 0 and the largest is 2.66."/>
                           <pic:cNvPicPr/>
                         </pic:nvPicPr>
                         <pic:blipFill>
@@ -953,7 +993,7 @@
                         <pic:spPr>
                           <a:xfrm>
                             <a:off x="0" y="0"/>
-                            <a:ext cx="2286000" cy="1527048"/>
+                            <a:ext cx="2286000" cy="1523999"/>
                           </a:xfrm>
                           <a:prstGeom prst="rect">
                             <a:avLst/>
@@ -995,21 +1035,25 @@
             <w:r>
               <w:t xml:space="preserve">From the directions, use 0 for </w:t>
             </w:r>
+            <w:proofErr w:type="spellStart"/>
             <w:r>
               <w:rPr>
                 <w:rFonts w:ascii="Consolas" w:hAnsi="Consolas"/>
               </w:rPr>
               <w:t>Xmin</w:t>
             </w:r>
+            <w:proofErr w:type="spellEnd"/>
             <w:r>
               <w:t xml:space="preserve"> and 10 for </w:t>
             </w:r>
+            <w:proofErr w:type="spellStart"/>
             <w:r>
               <w:rPr>
                 <w:rFonts w:ascii="Consolas" w:hAnsi="Consolas"/>
               </w:rPr>
               <w:t>Xmax</w:t>
             </w:r>
+            <w:proofErr w:type="spellEnd"/>
             <w:r>
               <w:t>.</w:t>
             </w:r>
@@ -1026,21 +1070,25 @@
             <w:r>
               <w:t xml:space="preserve">From the table, use 0 for </w:t>
             </w:r>
+            <w:proofErr w:type="spellStart"/>
             <w:r>
               <w:rPr>
                 <w:rFonts w:ascii="Consolas" w:hAnsi="Consolas"/>
               </w:rPr>
               <w:t>Ymin</w:t>
             </w:r>
+            <w:proofErr w:type="spellEnd"/>
             <w:r>
               <w:t xml:space="preserve"> and 2.8 for </w:t>
             </w:r>
+            <w:proofErr w:type="spellStart"/>
             <w:r>
               <w:rPr>
                 <w:rFonts w:ascii="Consolas" w:hAnsi="Consolas"/>
               </w:rPr>
               <w:t>Ymax</w:t>
             </w:r>
+            <w:proofErr w:type="spellEnd"/>
             <w:r>
               <w:t>. You do not have to be precise with the y-values.</w:t>
             </w:r>
@@ -1060,10 +1108,10 @@
                 <w14:ligatures w14:val="standardContextual"/>
               </w:rPr>
               <w:drawing>
-                <wp:inline distT="0" distB="0" distL="0" distR="0" wp14:anchorId="2A6D031F" wp14:editId="793E13ED">
-                  <wp:extent cx="2286000" cy="1719072"/>
+                <wp:inline distT="0" distB="0" distL="0" distR="0" wp14:anchorId="2A6D031F" wp14:editId="7F522A44">
+                  <wp:extent cx="2286000" cy="1716871"/>
                   <wp:effectExtent l="0" t="0" r="0" b="0"/>
-                  <wp:docPr id="580320120" name="Picture 7" descr="A screenshot of a computer&#10;&#10;Description automatically generated"/>
+                  <wp:docPr id="580320120" name="Picture 7" descr="The Window menu on a TI-84 Plus CE.&#10;The variables are:&#10;Xmin = 0&#10;Xmax = 10&#10;Ymin = 0&#10;Ymax = 2.8"/>
                   <wp:cNvGraphicFramePr>
                     <a:graphicFrameLocks xmlns:a="http://schemas.openxmlformats.org/drawingml/2006/main" noChangeAspect="1"/>
                   </wp:cNvGraphicFramePr>
@@ -1071,11 +1119,11 @@
                     <a:graphicData uri="http://schemas.openxmlformats.org/drawingml/2006/picture">
                       <pic:pic xmlns:pic="http://schemas.openxmlformats.org/drawingml/2006/picture">
                         <pic:nvPicPr>
-                          <pic:cNvPr id="580320120" name="Picture 7" descr="A screenshot of a computer&#10;&#10;Description automatically generated"/>
+                          <pic:cNvPr id="580320120" name="Picture 7" descr="The Window menu on a TI-84 Plus CE.&#10;The variables are:&#10;Xmin = 0&#10;Xmax = 10&#10;Ymin = 0&#10;Ymax = 2.8"/>
                           <pic:cNvPicPr/>
                         </pic:nvPicPr>
                         <pic:blipFill>
-                          <a:blip r:embed="rId14">
+                          <a:blip r:embed="rId14" cstate="print">
                             <a:extLst>
                               <a:ext uri="{28A0092B-C50C-407E-A947-70E740481C1C}">
                                 <a14:useLocalDpi xmlns:a14="http://schemas.microsoft.com/office/drawing/2010/main" val="0"/>
@@ -1089,7 +1137,7 @@
                         <pic:spPr>
                           <a:xfrm>
                             <a:off x="0" y="0"/>
-                            <a:ext cx="2286000" cy="1719072"/>
+                            <a:ext cx="2286000" cy="1716871"/>
                           </a:xfrm>
                           <a:prstGeom prst="rect">
                             <a:avLst/>
@@ -1117,10 +1165,10 @@
                 <w14:ligatures w14:val="standardContextual"/>
               </w:rPr>
               <w:drawing>
-                <wp:inline distT="0" distB="0" distL="0" distR="0" wp14:anchorId="550B1BCD" wp14:editId="6F253AB3">
-                  <wp:extent cx="2286000" cy="1527048"/>
-                  <wp:effectExtent l="0" t="0" r="0" b="0"/>
-                  <wp:docPr id="1225386866" name="Picture 8" descr="A black text with black letters&#10;&#10;Description automatically generated with medium confidence"/>
+                <wp:inline distT="0" distB="0" distL="0" distR="0" wp14:anchorId="550B1BCD" wp14:editId="67F98557">
+                  <wp:extent cx="2286000" cy="1523999"/>
+                  <wp:effectExtent l="0" t="0" r="0" b="635"/>
+                  <wp:docPr id="1225386866" name="Picture 8" descr="The Window menu on a TI-83 Plus.&#10;The variables are:&#10;Xmin = 0&#10;Xmax = 10&#10;Ymin = 0&#10;Ymax = 2.8"/>
                   <wp:cNvGraphicFramePr>
                     <a:graphicFrameLocks xmlns:a="http://schemas.openxmlformats.org/drawingml/2006/main" noChangeAspect="1"/>
                   </wp:cNvGraphicFramePr>
@@ -1128,7 +1176,7 @@
                     <a:graphicData uri="http://schemas.openxmlformats.org/drawingml/2006/picture">
                       <pic:pic xmlns:pic="http://schemas.openxmlformats.org/drawingml/2006/picture">
                         <pic:nvPicPr>
-                          <pic:cNvPr id="1225386866" name="Picture 8" descr="A black text with black letters&#10;&#10;Description automatically generated with medium confidence"/>
+                          <pic:cNvPr id="1225386866" name="Picture 8" descr="The Window menu on a TI-83 Plus.&#10;The variables are:&#10;Xmin = 0&#10;Xmax = 10&#10;Ymin = 0&#10;Ymax = 2.8"/>
                           <pic:cNvPicPr/>
                         </pic:nvPicPr>
                         <pic:blipFill>
@@ -1146,7 +1194,7 @@
                         <pic:spPr>
                           <a:xfrm>
                             <a:off x="0" y="0"/>
-                            <a:ext cx="2286000" cy="1527048"/>
+                            <a:ext cx="2286000" cy="1523999"/>
                           </a:xfrm>
                           <a:prstGeom prst="rect">
                             <a:avLst/>
@@ -1210,10 +1258,10 @@
                 <w14:ligatures w14:val="standardContextual"/>
               </w:rPr>
               <w:drawing>
-                <wp:inline distT="0" distB="0" distL="0" distR="0" wp14:anchorId="0EDDD6E4" wp14:editId="467B4BAE">
-                  <wp:extent cx="2286000" cy="1719072"/>
+                <wp:inline distT="0" distB="0" distL="0" distR="0" wp14:anchorId="0EDDD6E4" wp14:editId="18509A8A">
+                  <wp:extent cx="2286000" cy="1716871"/>
                   <wp:effectExtent l="0" t="0" r="0" b="0"/>
-                  <wp:docPr id="2069204365" name="Picture 9" descr="A graph of a curve&#10;&#10;Description automatically generated"/>
+                  <wp:docPr id="2069204365" name="Picture 9" descr="The graph of the function on a TI-84 Plus CE. The graph is increasing and concave down."/>
                   <wp:cNvGraphicFramePr>
                     <a:graphicFrameLocks xmlns:a="http://schemas.openxmlformats.org/drawingml/2006/main" noChangeAspect="1"/>
                   </wp:cNvGraphicFramePr>
@@ -1221,11 +1269,11 @@
                     <a:graphicData uri="http://schemas.openxmlformats.org/drawingml/2006/picture">
                       <pic:pic xmlns:pic="http://schemas.openxmlformats.org/drawingml/2006/picture">
                         <pic:nvPicPr>
-                          <pic:cNvPr id="2069204365" name="Picture 9" descr="A graph of a curve&#10;&#10;Description automatically generated"/>
+                          <pic:cNvPr id="2069204365" name="Picture 9" descr="The graph of the function on a TI-84 Plus CE. The graph is increasing and concave down."/>
                           <pic:cNvPicPr/>
                         </pic:nvPicPr>
                         <pic:blipFill>
-                          <a:blip r:embed="rId16">
+                          <a:blip r:embed="rId16" cstate="print">
                             <a:extLst>
                               <a:ext uri="{28A0092B-C50C-407E-A947-70E740481C1C}">
                                 <a14:useLocalDpi xmlns:a14="http://schemas.microsoft.com/office/drawing/2010/main" val="0"/>
@@ -1239,7 +1287,7 @@
                         <pic:spPr>
                           <a:xfrm>
                             <a:off x="0" y="0"/>
-                            <a:ext cx="2286000" cy="1719072"/>
+                            <a:ext cx="2286000" cy="1716871"/>
                           </a:xfrm>
                           <a:prstGeom prst="rect">
                             <a:avLst/>
@@ -1267,10 +1315,10 @@
                 <w14:ligatures w14:val="standardContextual"/>
               </w:rPr>
               <w:drawing>
-                <wp:inline distT="0" distB="0" distL="0" distR="0" wp14:anchorId="721CEA96" wp14:editId="011C23E7">
-                  <wp:extent cx="2286000" cy="1527048"/>
-                  <wp:effectExtent l="0" t="0" r="0" b="0"/>
-                  <wp:docPr id="1412163907" name="Picture 10" descr="A black line drawing of a curve&#10;&#10;Description automatically generated"/>
+                <wp:inline distT="0" distB="0" distL="0" distR="0" wp14:anchorId="721CEA96" wp14:editId="32811660">
+                  <wp:extent cx="2286000" cy="1523999"/>
+                  <wp:effectExtent l="0" t="0" r="0" b="635"/>
+                  <wp:docPr id="1412163907" name="Picture 10" descr="The graph of the function on a TI-83 Plus. The graph is increasing and concave down."/>
                   <wp:cNvGraphicFramePr>
                     <a:graphicFrameLocks xmlns:a="http://schemas.openxmlformats.org/drawingml/2006/main" noChangeAspect="1"/>
                   </wp:cNvGraphicFramePr>
@@ -1278,7 +1326,7 @@
                     <a:graphicData uri="http://schemas.openxmlformats.org/drawingml/2006/picture">
                       <pic:pic xmlns:pic="http://schemas.openxmlformats.org/drawingml/2006/picture">
                         <pic:nvPicPr>
-                          <pic:cNvPr id="1412163907" name="Picture 10" descr="A black line drawing of a curve&#10;&#10;Description automatically generated"/>
+                          <pic:cNvPr id="1412163907" name="Picture 10" descr="The graph of the function on a TI-83 Plus. The graph is increasing and concave down."/>
                           <pic:cNvPicPr/>
                         </pic:nvPicPr>
                         <pic:blipFill>
@@ -1296,7 +1344,7 @@
                         <pic:spPr>
                           <a:xfrm>
                             <a:off x="0" y="0"/>
-                            <a:ext cx="2286000" cy="1527048"/>
+                            <a:ext cx="2286000" cy="1523999"/>
                           </a:xfrm>
                           <a:prstGeom prst="rect">
                             <a:avLst/>
@@ -1434,7 +1482,6 @@
       <w:tr>
         <w:trPr>
           <w:cnfStyle w:val="100000000000" w:firstRow="1" w:lastRow="0" w:firstColumn="0" w:lastColumn="0" w:oddVBand="0" w:evenVBand="0" w:oddHBand="0" w:evenHBand="0" w:firstRowFirstColumn="0" w:firstRowLastColumn="0" w:lastRowFirstColumn="0" w:lastRowLastColumn="0"/>
-          <w:cantSplit/>
           <w:tblHeader/>
         </w:trPr>
         <w:tc>
@@ -1443,6 +1490,7 @@
             <w:tcW w:w="3116" w:type="dxa"/>
           </w:tcPr>
           <w:p>
+            <w:bookmarkStart w:id="0" w:name="_Hlk177592579"/>
             <w:r>
               <w:lastRenderedPageBreak/>
               <w:t>Calculator Steps</w:t>
@@ -1507,10 +1555,10 @@
                 <w14:ligatures w14:val="standardContextual"/>
               </w:rPr>
               <w:drawing>
-                <wp:inline distT="0" distB="0" distL="0" distR="0" wp14:anchorId="3B541472" wp14:editId="23A13D38">
-                  <wp:extent cx="2286000" cy="1719072"/>
+                <wp:inline distT="0" distB="0" distL="0" distR="0" wp14:anchorId="3B541472" wp14:editId="57041C3A">
+                  <wp:extent cx="2286000" cy="1716871"/>
                   <wp:effectExtent l="0" t="0" r="0" b="0"/>
-                  <wp:docPr id="1958239906" name="Picture 2" descr="A screenshot of a computer&#10;&#10;Description automatically generated"/>
+                  <wp:docPr id="1958239906" name="Picture 2" descr="The Y= screen of a TI-84 Plus CE. The function is entered in Y1."/>
                   <wp:cNvGraphicFramePr>
                     <a:graphicFrameLocks xmlns:a="http://schemas.openxmlformats.org/drawingml/2006/main" noChangeAspect="1"/>
                   </wp:cNvGraphicFramePr>
@@ -1518,11 +1566,11 @@
                     <a:graphicData uri="http://schemas.openxmlformats.org/drawingml/2006/picture">
                       <pic:pic xmlns:pic="http://schemas.openxmlformats.org/drawingml/2006/picture">
                         <pic:nvPicPr>
-                          <pic:cNvPr id="923887863" name="Picture 2" descr="A screenshot of a computer&#10;&#10;Description automatically generated"/>
+                          <pic:cNvPr id="1958239906" name="Picture 2" descr="The Y= screen of a TI-84 Plus CE. The function is entered in Y1."/>
                           <pic:cNvPicPr/>
                         </pic:nvPicPr>
                         <pic:blipFill>
-                          <a:blip r:embed="rId8">
+                          <a:blip r:embed="rId18" cstate="print">
                             <a:extLst>
                               <a:ext uri="{28A0092B-C50C-407E-A947-70E740481C1C}">
                                 <a14:useLocalDpi xmlns:a14="http://schemas.microsoft.com/office/drawing/2010/main" val="0"/>
@@ -1536,7 +1584,7 @@
                         <pic:spPr>
                           <a:xfrm>
                             <a:off x="0" y="0"/>
-                            <a:ext cx="2286000" cy="1719072"/>
+                            <a:ext cx="2286000" cy="1716871"/>
                           </a:xfrm>
                           <a:prstGeom prst="rect">
                             <a:avLst/>
@@ -1564,10 +1612,10 @@
                 <w14:ligatures w14:val="standardContextual"/>
               </w:rPr>
               <w:drawing>
-                <wp:inline distT="0" distB="0" distL="0" distR="0" wp14:anchorId="7BB66515" wp14:editId="1F50CB5F">
-                  <wp:extent cx="2286000" cy="1527048"/>
-                  <wp:effectExtent l="0" t="0" r="0" b="0"/>
-                  <wp:docPr id="624844618" name="Picture 1" descr="A screenshot of a computer&#10;&#10;Description automatically generated"/>
+                <wp:inline distT="0" distB="0" distL="0" distR="0" wp14:anchorId="7BB66515" wp14:editId="28A55402">
+                  <wp:extent cx="2286000" cy="1523999"/>
+                  <wp:effectExtent l="0" t="0" r="0" b="635"/>
+                  <wp:docPr id="624844618" name="Picture 1" descr="The Y= screen of a TI-83 Plus. The function is entered in Y1."/>
                   <wp:cNvGraphicFramePr>
                     <a:graphicFrameLocks xmlns:a="http://schemas.openxmlformats.org/drawingml/2006/main" noChangeAspect="1"/>
                   </wp:cNvGraphicFramePr>
@@ -1575,11 +1623,11 @@
                     <a:graphicData uri="http://schemas.openxmlformats.org/drawingml/2006/picture">
                       <pic:pic xmlns:pic="http://schemas.openxmlformats.org/drawingml/2006/picture">
                         <pic:nvPicPr>
-                          <pic:cNvPr id="372007525" name="Picture 1" descr="A screenshot of a computer&#10;&#10;Description automatically generated"/>
+                          <pic:cNvPr id="624844618" name="Picture 1" descr="The Y= screen of a TI-83 Plus. The function is entered in Y1."/>
                           <pic:cNvPicPr/>
                         </pic:nvPicPr>
                         <pic:blipFill>
-                          <a:blip r:embed="rId9">
+                          <a:blip r:embed="rId19">
                             <a:extLst>
                               <a:ext uri="{28A0092B-C50C-407E-A947-70E740481C1C}">
                                 <a14:useLocalDpi xmlns:a14="http://schemas.microsoft.com/office/drawing/2010/main" val="0"/>
@@ -1593,7 +1641,7 @@
                         <pic:spPr>
                           <a:xfrm>
                             <a:off x="0" y="0"/>
-                            <a:ext cx="2286000" cy="1527048"/>
+                            <a:ext cx="2286000" cy="1523999"/>
                           </a:xfrm>
                           <a:prstGeom prst="rect">
                             <a:avLst/>
@@ -1658,21 +1706,43 @@
               </w:rPr>
             </w:pPr>
             <w:r>
-              <w:t>For x between 0 and 10, use: TblSart=0</w:t>
-            </w:r>
-          </w:p>
-          <w:p>
+              <w:t>For x between 0 and 10</w:t>
+            </w:r>
+            <w:r>
+              <w:t>0</w:t>
+            </w:r>
+            <w:r>
+              <w:t xml:space="preserve">, use: </w:t>
+            </w:r>
+            <w:proofErr w:type="spellStart"/>
+            <w:r>
+              <w:t>TblSart</w:t>
+            </w:r>
+            <w:proofErr w:type="spellEnd"/>
+            <w:r>
+              <w:t>=0</w:t>
+            </w:r>
+          </w:p>
+          <w:p>
+            <w:proofErr w:type="spellStart"/>
             <w:r>
               <w:rPr>
                 <w:rFonts w:eastAsiaTheme="minorEastAsia"/>
               </w:rPr>
               <w:t>ΔTbl</w:t>
             </w:r>
+            <w:proofErr w:type="spellEnd"/>
             <w:r>
               <w:rPr>
                 <w:rFonts w:eastAsiaTheme="minorEastAsia"/>
               </w:rPr>
-              <w:t xml:space="preserve"> = 2</w:t>
+              <w:t xml:space="preserve"> = </w:t>
+            </w:r>
+            <w:r>
+              <w:rPr>
+                <w:rFonts w:eastAsiaTheme="minorEastAsia"/>
+              </w:rPr>
+              <w:t>10.</w:t>
             </w:r>
           </w:p>
         </w:tc>
@@ -1690,10 +1760,10 @@
                 <w14:ligatures w14:val="standardContextual"/>
               </w:rPr>
               <w:drawing>
-                <wp:inline distT="0" distB="0" distL="0" distR="0" wp14:anchorId="7996AEFC" wp14:editId="24C3F196">
-                  <wp:extent cx="2286000" cy="1719072"/>
+                <wp:inline distT="0" distB="0" distL="0" distR="0" wp14:anchorId="7996AEFC" wp14:editId="7474DA9D">
+                  <wp:extent cx="2286000" cy="1716871"/>
                   <wp:effectExtent l="0" t="0" r="0" b="0"/>
-                  <wp:docPr id="2116963846" name="Picture 3" descr="A screenshot of a video game&#10;&#10;Description automatically generated"/>
+                  <wp:docPr id="2116963846" name="Picture 3" descr="The Table Setup menu for a TI-84 Plus CE. The TblStart is 0 and the Delta Tbl is 10."/>
                   <wp:cNvGraphicFramePr>
                     <a:graphicFrameLocks xmlns:a="http://schemas.openxmlformats.org/drawingml/2006/main" noChangeAspect="1"/>
                   </wp:cNvGraphicFramePr>
@@ -1701,11 +1771,11 @@
                     <a:graphicData uri="http://schemas.openxmlformats.org/drawingml/2006/picture">
                       <pic:pic xmlns:pic="http://schemas.openxmlformats.org/drawingml/2006/picture">
                         <pic:nvPicPr>
-                          <pic:cNvPr id="520080515" name="Picture 3" descr="A screenshot of a video game&#10;&#10;Description automatically generated"/>
+                          <pic:cNvPr id="2116963846" name="Picture 3" descr="The Table Setup menu for a TI-84 Plus CE. The TblStart is 0 and the Delta Tbl is 10."/>
                           <pic:cNvPicPr/>
                         </pic:nvPicPr>
                         <pic:blipFill>
-                          <a:blip r:embed="rId10">
+                          <a:blip r:embed="rId20" cstate="print">
                             <a:extLst>
                               <a:ext uri="{28A0092B-C50C-407E-A947-70E740481C1C}">
                                 <a14:useLocalDpi xmlns:a14="http://schemas.microsoft.com/office/drawing/2010/main" val="0"/>
@@ -1719,7 +1789,7 @@
                         <pic:spPr>
                           <a:xfrm>
                             <a:off x="0" y="0"/>
-                            <a:ext cx="2286000" cy="1719072"/>
+                            <a:ext cx="2286000" cy="1716871"/>
                           </a:xfrm>
                           <a:prstGeom prst="rect">
                             <a:avLst/>
@@ -1747,10 +1817,10 @@
                 <w14:ligatures w14:val="standardContextual"/>
               </w:rPr>
               <w:drawing>
-                <wp:inline distT="0" distB="0" distL="0" distR="0" wp14:anchorId="0C17BAAC" wp14:editId="05610E49">
-                  <wp:extent cx="2286000" cy="1527048"/>
-                  <wp:effectExtent l="0" t="0" r="0" b="0"/>
-                  <wp:docPr id="749911510" name="Picture 4" descr="A screenshot of a computer program&#10;&#10;Description automatically generated"/>
+                <wp:inline distT="0" distB="0" distL="0" distR="0" wp14:anchorId="0C17BAAC" wp14:editId="602BDEF8">
+                  <wp:extent cx="2286000" cy="1523999"/>
+                  <wp:effectExtent l="0" t="0" r="0" b="635"/>
+                  <wp:docPr id="749911510" name="Picture 4" descr="The Table Setup menu for a TI-83 Plus. The TblStart is 0 and the Delta Tbl is 10."/>
                   <wp:cNvGraphicFramePr>
                     <a:graphicFrameLocks xmlns:a="http://schemas.openxmlformats.org/drawingml/2006/main" noChangeAspect="1"/>
                   </wp:cNvGraphicFramePr>
@@ -1758,11 +1828,11 @@
                     <a:graphicData uri="http://schemas.openxmlformats.org/drawingml/2006/picture">
                       <pic:pic xmlns:pic="http://schemas.openxmlformats.org/drawingml/2006/picture">
                         <pic:nvPicPr>
-                          <pic:cNvPr id="48628742" name="Picture 4" descr="A screenshot of a computer program&#10;&#10;Description automatically generated"/>
+                          <pic:cNvPr id="749911510" name="Picture 4" descr="The Table Setup menu for a TI-83 Plus. The TblStart is 0 and the Delta Tbl is 10."/>
                           <pic:cNvPicPr/>
                         </pic:nvPicPr>
                         <pic:blipFill>
-                          <a:blip r:embed="rId11">
+                          <a:blip r:embed="rId21">
                             <a:extLst>
                               <a:ext uri="{28A0092B-C50C-407E-A947-70E740481C1C}">
                                 <a14:useLocalDpi xmlns:a14="http://schemas.microsoft.com/office/drawing/2010/main" val="0"/>
@@ -1776,7 +1846,7 @@
                         <pic:spPr>
                           <a:xfrm>
                             <a:off x="0" y="0"/>
-                            <a:ext cx="2286000" cy="1527048"/>
+                            <a:ext cx="2286000" cy="1523999"/>
                           </a:xfrm>
                           <a:prstGeom prst="rect">
                             <a:avLst/>
@@ -1835,7 +1905,19 @@
           </w:p>
           <w:p>
             <w:r>
-              <w:t>For this function, the lowest y value is 0 and largest is 2.66.</w:t>
+              <w:t xml:space="preserve">For this function, the lowest y value is </w:t>
+            </w:r>
+            <w:r>
+              <w:t>-50</w:t>
+            </w:r>
+            <w:r>
+              <w:t xml:space="preserve"> and largest is </w:t>
+            </w:r>
+            <w:r>
+              <w:t>535</w:t>
+            </w:r>
+            <w:r>
+              <w:t>.</w:t>
             </w:r>
           </w:p>
         </w:tc>
@@ -1853,10 +1935,10 @@
                 <w14:ligatures w14:val="standardContextual"/>
               </w:rPr>
               <w:drawing>
-                <wp:inline distT="0" distB="0" distL="0" distR="0" wp14:anchorId="776DCA07" wp14:editId="49EC61A2">
-                  <wp:extent cx="2286000" cy="1719072"/>
+                <wp:inline distT="0" distB="0" distL="0" distR="0" wp14:anchorId="776DCA07" wp14:editId="237E702A">
+                  <wp:extent cx="2286000" cy="1716871"/>
                   <wp:effectExtent l="0" t="0" r="0" b="0"/>
-                  <wp:docPr id="324554113" name="Picture 5" descr="A screenshot of a computer&#10;&#10;Description automatically generated"/>
+                  <wp:docPr id="324554113" name="Picture 5" descr="The table of values for the function on a TI-84 Plus CE. The lowest function value is -50 and the largest is 535."/>
                   <wp:cNvGraphicFramePr>
                     <a:graphicFrameLocks xmlns:a="http://schemas.openxmlformats.org/drawingml/2006/main" noChangeAspect="1"/>
                   </wp:cNvGraphicFramePr>
@@ -1864,11 +1946,11 @@
                     <a:graphicData uri="http://schemas.openxmlformats.org/drawingml/2006/picture">
                       <pic:pic xmlns:pic="http://schemas.openxmlformats.org/drawingml/2006/picture">
                         <pic:nvPicPr>
-                          <pic:cNvPr id="1141064353" name="Picture 5" descr="A screenshot of a computer&#10;&#10;Description automatically generated"/>
+                          <pic:cNvPr id="324554113" name="Picture 5" descr="The table of values for the function on a TI-84 Plus CE. The lowest function value is -50 and the largest is 535."/>
                           <pic:cNvPicPr/>
                         </pic:nvPicPr>
                         <pic:blipFill>
-                          <a:blip r:embed="rId12">
+                          <a:blip r:embed="rId22" cstate="print">
                             <a:extLst>
                               <a:ext uri="{28A0092B-C50C-407E-A947-70E740481C1C}">
                                 <a14:useLocalDpi xmlns:a14="http://schemas.microsoft.com/office/drawing/2010/main" val="0"/>
@@ -1882,7 +1964,7 @@
                         <pic:spPr>
                           <a:xfrm>
                             <a:off x="0" y="0"/>
-                            <a:ext cx="2286000" cy="1719072"/>
+                            <a:ext cx="2286000" cy="1716871"/>
                           </a:xfrm>
                           <a:prstGeom prst="rect">
                             <a:avLst/>
@@ -1910,10 +1992,10 @@
                 <w14:ligatures w14:val="standardContextual"/>
               </w:rPr>
               <w:drawing>
-                <wp:inline distT="0" distB="0" distL="0" distR="0" wp14:anchorId="0C6A5DB2" wp14:editId="679920F8">
-                  <wp:extent cx="2286000" cy="1527048"/>
-                  <wp:effectExtent l="0" t="0" r="0" b="0"/>
-                  <wp:docPr id="472201749" name="Picture 6" descr="A screenshot of a computer&#10;&#10;Description automatically generated"/>
+                <wp:inline distT="0" distB="0" distL="0" distR="0" wp14:anchorId="0C6A5DB2" wp14:editId="2E530727">
+                  <wp:extent cx="2286000" cy="1523999"/>
+                  <wp:effectExtent l="0" t="0" r="0" b="635"/>
+                  <wp:docPr id="472201749" name="Picture 6" descr="The table of values for the function on a TI-83 Plus. The lowest function value is -50 and the largest is 535."/>
                   <wp:cNvGraphicFramePr>
                     <a:graphicFrameLocks xmlns:a="http://schemas.openxmlformats.org/drawingml/2006/main" noChangeAspect="1"/>
                   </wp:cNvGraphicFramePr>
@@ -1921,11 +2003,11 @@
                     <a:graphicData uri="http://schemas.openxmlformats.org/drawingml/2006/picture">
                       <pic:pic xmlns:pic="http://schemas.openxmlformats.org/drawingml/2006/picture">
                         <pic:nvPicPr>
-                          <pic:cNvPr id="1979984040" name="Picture 6" descr="A screenshot of a computer&#10;&#10;Description automatically generated"/>
+                          <pic:cNvPr id="472201749" name="Picture 6" descr="The table of values for the function on a TI-83 Plus. The lowest function value is -50 and the largest is 535."/>
                           <pic:cNvPicPr/>
                         </pic:nvPicPr>
                         <pic:blipFill>
-                          <a:blip r:embed="rId13">
+                          <a:blip r:embed="rId23">
                             <a:extLst>
                               <a:ext uri="{28A0092B-C50C-407E-A947-70E740481C1C}">
                                 <a14:useLocalDpi xmlns:a14="http://schemas.microsoft.com/office/drawing/2010/main" val="0"/>
@@ -1939,7 +2021,7 @@
                         <pic:spPr>
                           <a:xfrm>
                             <a:off x="0" y="0"/>
-                            <a:ext cx="2286000" cy="1527048"/>
+                            <a:ext cx="2286000" cy="1523999"/>
                           </a:xfrm>
                           <a:prstGeom prst="rect">
                             <a:avLst/>
@@ -1982,21 +2064,31 @@
             <w:r>
               <w:t xml:space="preserve">From the directions, use 0 for </w:t>
             </w:r>
+            <w:proofErr w:type="spellStart"/>
             <w:r>
               <w:rPr>
                 <w:rFonts w:ascii="Consolas" w:hAnsi="Consolas"/>
               </w:rPr>
               <w:t>Xmin</w:t>
             </w:r>
-            <w:r>
-              <w:t xml:space="preserve"> and 10 for </w:t>
-            </w:r>
+            <w:proofErr w:type="spellEnd"/>
+            <w:r>
+              <w:t xml:space="preserve"> and 1</w:t>
+            </w:r>
+            <w:r>
+              <w:t>0</w:t>
+            </w:r>
+            <w:r>
+              <w:t xml:space="preserve">0 for </w:t>
+            </w:r>
+            <w:proofErr w:type="spellStart"/>
             <w:r>
               <w:rPr>
                 <w:rFonts w:ascii="Consolas" w:hAnsi="Consolas"/>
               </w:rPr>
               <w:t>Xmax</w:t>
             </w:r>
+            <w:proofErr w:type="spellEnd"/>
             <w:r>
               <w:t>.</w:t>
             </w:r>
@@ -2011,23 +2103,39 @@
           </w:p>
           <w:p>
             <w:r>
-              <w:t xml:space="preserve">From the table, use 0 for </w:t>
-            </w:r>
+              <w:t xml:space="preserve">From the table, use </w:t>
+            </w:r>
+            <w:r>
+              <w:t>-60</w:t>
+            </w:r>
+            <w:r>
+              <w:t xml:space="preserve"> for </w:t>
+            </w:r>
+            <w:proofErr w:type="spellStart"/>
             <w:r>
               <w:rPr>
                 <w:rFonts w:ascii="Consolas" w:hAnsi="Consolas"/>
               </w:rPr>
               <w:t>Ymin</w:t>
             </w:r>
-            <w:r>
-              <w:t xml:space="preserve"> and 2.8 for </w:t>
-            </w:r>
+            <w:proofErr w:type="spellEnd"/>
+            <w:r>
+              <w:t xml:space="preserve"> and </w:t>
+            </w:r>
+            <w:r>
+              <w:t>550</w:t>
+            </w:r>
+            <w:r>
+              <w:t xml:space="preserve"> for </w:t>
+            </w:r>
+            <w:proofErr w:type="spellStart"/>
             <w:r>
               <w:rPr>
                 <w:rFonts w:ascii="Consolas" w:hAnsi="Consolas"/>
               </w:rPr>
               <w:t>Ymax</w:t>
             </w:r>
+            <w:proofErr w:type="spellEnd"/>
             <w:r>
               <w:t>. You do not have to be precise with the y-values.</w:t>
             </w:r>
@@ -2047,10 +2155,10 @@
                 <w14:ligatures w14:val="standardContextual"/>
               </w:rPr>
               <w:drawing>
-                <wp:inline distT="0" distB="0" distL="0" distR="0" wp14:anchorId="7892C9D8" wp14:editId="3256580F">
-                  <wp:extent cx="2286000" cy="1719072"/>
+                <wp:inline distT="0" distB="0" distL="0" distR="0" wp14:anchorId="7892C9D8" wp14:editId="0C9BC2FF">
+                  <wp:extent cx="2286000" cy="1716871"/>
                   <wp:effectExtent l="0" t="0" r="0" b="0"/>
-                  <wp:docPr id="724422838" name="Picture 7" descr="A screenshot of a computer&#10;&#10;Description automatically generated"/>
+                  <wp:docPr id="724422838" name="Picture 7" descr="The Window menu on a TI-84 Plus CE.&#10;The variables are:&#10;Xmin = 0&#10;Xmax = 100&#10;Ymin = -60&#10;Ymax = 550"/>
                   <wp:cNvGraphicFramePr>
                     <a:graphicFrameLocks xmlns:a="http://schemas.openxmlformats.org/drawingml/2006/main" noChangeAspect="1"/>
                   </wp:cNvGraphicFramePr>
@@ -2058,11 +2166,11 @@
                     <a:graphicData uri="http://schemas.openxmlformats.org/drawingml/2006/picture">
                       <pic:pic xmlns:pic="http://schemas.openxmlformats.org/drawingml/2006/picture">
                         <pic:nvPicPr>
-                          <pic:cNvPr id="580320120" name="Picture 7" descr="A screenshot of a computer&#10;&#10;Description automatically generated"/>
+                          <pic:cNvPr id="724422838" name="Picture 7" descr="The Window menu on a TI-84 Plus CE.&#10;The variables are:&#10;Xmin = 0&#10;Xmax = 100&#10;Ymin = -60&#10;Ymax = 550"/>
                           <pic:cNvPicPr/>
                         </pic:nvPicPr>
                         <pic:blipFill>
-                          <a:blip r:embed="rId14">
+                          <a:blip r:embed="rId24" cstate="print">
                             <a:extLst>
                               <a:ext uri="{28A0092B-C50C-407E-A947-70E740481C1C}">
                                 <a14:useLocalDpi xmlns:a14="http://schemas.microsoft.com/office/drawing/2010/main" val="0"/>
@@ -2076,7 +2184,7 @@
                         <pic:spPr>
                           <a:xfrm>
                             <a:off x="0" y="0"/>
-                            <a:ext cx="2286000" cy="1719072"/>
+                            <a:ext cx="2286000" cy="1716871"/>
                           </a:xfrm>
                           <a:prstGeom prst="rect">
                             <a:avLst/>
@@ -2104,10 +2212,10 @@
                 <w14:ligatures w14:val="standardContextual"/>
               </w:rPr>
               <w:drawing>
-                <wp:inline distT="0" distB="0" distL="0" distR="0" wp14:anchorId="357D0334" wp14:editId="17F0ADDF">
-                  <wp:extent cx="2286000" cy="1527048"/>
-                  <wp:effectExtent l="0" t="0" r="0" b="0"/>
-                  <wp:docPr id="2125216517" name="Picture 8" descr="A black text with black letters&#10;&#10;Description automatically generated with medium confidence"/>
+                <wp:inline distT="0" distB="0" distL="0" distR="0" wp14:anchorId="357D0334" wp14:editId="59F1E6D1">
+                  <wp:extent cx="2286000" cy="1523999"/>
+                  <wp:effectExtent l="0" t="0" r="0" b="635"/>
+                  <wp:docPr id="2125216517" name="Picture 8" descr="The Window menu on a TI-83 Plus.&#10;The variables are:&#10;Xmin = 0&#10;Xmax = 100&#10;Ymin = -60&#10;Ymax = 550"/>
                   <wp:cNvGraphicFramePr>
                     <a:graphicFrameLocks xmlns:a="http://schemas.openxmlformats.org/drawingml/2006/main" noChangeAspect="1"/>
                   </wp:cNvGraphicFramePr>
@@ -2115,11 +2223,11 @@
                     <a:graphicData uri="http://schemas.openxmlformats.org/drawingml/2006/picture">
                       <pic:pic xmlns:pic="http://schemas.openxmlformats.org/drawingml/2006/picture">
                         <pic:nvPicPr>
-                          <pic:cNvPr id="1225386866" name="Picture 8" descr="A black text with black letters&#10;&#10;Description automatically generated with medium confidence"/>
+                          <pic:cNvPr id="2125216517" name="Picture 8" descr="The Window menu on a TI-83 Plus.&#10;The variables are:&#10;Xmin = 0&#10;Xmax = 100&#10;Ymin = -60&#10;Ymax = 550"/>
                           <pic:cNvPicPr/>
                         </pic:nvPicPr>
                         <pic:blipFill>
-                          <a:blip r:embed="rId15">
+                          <a:blip r:embed="rId25">
                             <a:extLst>
                               <a:ext uri="{28A0092B-C50C-407E-A947-70E740481C1C}">
                                 <a14:useLocalDpi xmlns:a14="http://schemas.microsoft.com/office/drawing/2010/main" val="0"/>
@@ -2133,7 +2241,7 @@
                         <pic:spPr>
                           <a:xfrm>
                             <a:off x="0" y="0"/>
-                            <a:ext cx="2286000" cy="1527048"/>
+                            <a:ext cx="2286000" cy="1523999"/>
                           </a:xfrm>
                           <a:prstGeom prst="rect">
                             <a:avLst/>
@@ -2198,10 +2306,10 @@
                 <w14:ligatures w14:val="standardContextual"/>
               </w:rPr>
               <w:drawing>
-                <wp:inline distT="0" distB="0" distL="0" distR="0" wp14:anchorId="074AFE89" wp14:editId="63137BEC">
-                  <wp:extent cx="2286000" cy="1719072"/>
+                <wp:inline distT="0" distB="0" distL="0" distR="0" wp14:anchorId="074AFE89" wp14:editId="145CB96B">
+                  <wp:extent cx="2286000" cy="1716871"/>
                   <wp:effectExtent l="0" t="0" r="0" b="0"/>
-                  <wp:docPr id="922933281" name="Picture 9" descr="A graph of a curve&#10;&#10;Description automatically generated"/>
+                  <wp:docPr id="922933281" name="Picture 9" descr="The graph of the function on a TI-84 Plus CE. The graph is a parabola that opens downward. The vertex is close to the middle in the x range."/>
                   <wp:cNvGraphicFramePr>
                     <a:graphicFrameLocks xmlns:a="http://schemas.openxmlformats.org/drawingml/2006/main" noChangeAspect="1"/>
                   </wp:cNvGraphicFramePr>
@@ -2209,11 +2317,11 @@
                     <a:graphicData uri="http://schemas.openxmlformats.org/drawingml/2006/picture">
                       <pic:pic xmlns:pic="http://schemas.openxmlformats.org/drawingml/2006/picture">
                         <pic:nvPicPr>
-                          <pic:cNvPr id="2069204365" name="Picture 9" descr="A graph of a curve&#10;&#10;Description automatically generated"/>
+                          <pic:cNvPr id="922933281" name="Picture 9" descr="The graph of the function on a TI-84 Plus CE. The graph is a parabola that opens downward. The vertex is close to the middle in the x range."/>
                           <pic:cNvPicPr/>
                         </pic:nvPicPr>
                         <pic:blipFill>
-                          <a:blip r:embed="rId16">
+                          <a:blip r:embed="rId26" cstate="print">
                             <a:extLst>
                               <a:ext uri="{28A0092B-C50C-407E-A947-70E740481C1C}">
                                 <a14:useLocalDpi xmlns:a14="http://schemas.microsoft.com/office/drawing/2010/main" val="0"/>
@@ -2227,7 +2335,7 @@
                         <pic:spPr>
                           <a:xfrm>
                             <a:off x="0" y="0"/>
-                            <a:ext cx="2286000" cy="1719072"/>
+                            <a:ext cx="2286000" cy="1716871"/>
                           </a:xfrm>
                           <a:prstGeom prst="rect">
                             <a:avLst/>
@@ -2255,10 +2363,10 @@
                 <w14:ligatures w14:val="standardContextual"/>
               </w:rPr>
               <w:drawing>
-                <wp:inline distT="0" distB="0" distL="0" distR="0" wp14:anchorId="7D8608BD" wp14:editId="1A0A2C1B">
-                  <wp:extent cx="2286000" cy="1527048"/>
-                  <wp:effectExtent l="0" t="0" r="0" b="0"/>
-                  <wp:docPr id="1759340785" name="Picture 10" descr="A black line drawing of a curve&#10;&#10;Description automatically generated"/>
+                <wp:inline distT="0" distB="0" distL="0" distR="0" wp14:anchorId="7D8608BD" wp14:editId="68B8C036">
+                  <wp:extent cx="2286000" cy="1523999"/>
+                  <wp:effectExtent l="0" t="0" r="0" b="635"/>
+                  <wp:docPr id="1759340785" name="Picture 10" descr="The graph of the function on a TI-83 Plus. The graph is a parabola that opens downward. The vertex is close to the middle in the x range."/>
                   <wp:cNvGraphicFramePr>
                     <a:graphicFrameLocks xmlns:a="http://schemas.openxmlformats.org/drawingml/2006/main" noChangeAspect="1"/>
                   </wp:cNvGraphicFramePr>
@@ -2266,11 +2374,11 @@
                     <a:graphicData uri="http://schemas.openxmlformats.org/drawingml/2006/picture">
                       <pic:pic xmlns:pic="http://schemas.openxmlformats.org/drawingml/2006/picture">
                         <pic:nvPicPr>
-                          <pic:cNvPr id="1412163907" name="Picture 10" descr="A black line drawing of a curve&#10;&#10;Description automatically generated"/>
+                          <pic:cNvPr id="1759340785" name="Picture 10" descr="The graph of the function on a TI-83 Plus. The graph is a parabola that opens downward. The vertex is close to the middle in the x range."/>
                           <pic:cNvPicPr/>
                         </pic:nvPicPr>
                         <pic:blipFill>
-                          <a:blip r:embed="rId17">
+                          <a:blip r:embed="rId27">
                             <a:extLst>
                               <a:ext uri="{28A0092B-C50C-407E-A947-70E740481C1C}">
                                 <a14:useLocalDpi xmlns:a14="http://schemas.microsoft.com/office/drawing/2010/main" val="0"/>
@@ -2284,7 +2392,7 @@
                         <pic:spPr>
                           <a:xfrm>
                             <a:off x="0" y="0"/>
-                            <a:ext cx="2286000" cy="1527048"/>
+                            <a:ext cx="2286000" cy="1523999"/>
                           </a:xfrm>
                           <a:prstGeom prst="rect">
                             <a:avLst/>
@@ -2300,6 +2408,7 @@
         </w:tc>
       </w:tr>
     </w:tbl>
+    <w:bookmarkEnd w:id="0"/>
     <w:p>
       <w:pPr>
         <w:pStyle w:val="Heading1"/>
@@ -2321,9 +2430,560 @@
         <w:t>Calculator Directions – Using the Trace Function</w:t>
       </w:r>
     </w:p>
+    <w:p>
+      <w:pPr>
+        <w:pStyle w:val="ListParagraph"/>
+        <w:numPr>
+          <w:ilvl w:val="0"/>
+          <w:numId w:val="3"/>
+        </w:numPr>
+      </w:pPr>
+      <w:r>
+        <w:t>To use the buttons to trace a graph, press the “TRACE” button. Press the left and right buttons to move the cursor along the graph. The x-coordinate and y-coordinates are displayed on the bottom.</w:t>
+      </w:r>
+    </w:p>
+    <w:p>
+      <w:pPr>
+        <w:pStyle w:val="ListParagraph"/>
+        <w:numPr>
+          <w:ilvl w:val="0"/>
+          <w:numId w:val="3"/>
+        </w:numPr>
+      </w:pPr>
+      <w:r>
+        <w:t xml:space="preserve">To evaluate the function for a specific x-value, type “TRACE” and then the value for </w:t>
+      </w:r>
+      <m:oMath>
+        <m:r>
+          <w:rPr>
+            <w:rFonts w:ascii="Cambria Math" w:hAnsi="Cambria Math"/>
+          </w:rPr>
+          <m:t>x</m:t>
+        </m:r>
+      </m:oMath>
+      <w:r>
+        <w:t>.</w:t>
+      </w:r>
+    </w:p>
+    <w:p>
+      <w:pPr>
+        <w:pStyle w:val="Heading2"/>
+      </w:pPr>
+      <w:r>
+        <w:t>Examples</w:t>
+      </w:r>
+    </w:p>
+    <w:p>
+      <w:r>
+        <w:t>Some examples of tracing a graph are shown below using the graphs from Example 2.</w:t>
+      </w:r>
+    </w:p>
+    <w:tbl>
+      <w:tblPr>
+        <w:tblStyle w:val="PlainTable2"/>
+        <w:tblW w:w="0" w:type="auto"/>
+        <w:tblLook w:val="04A0" w:firstRow="1" w:lastRow="0" w:firstColumn="1" w:lastColumn="0" w:noHBand="0" w:noVBand="1"/>
+      </w:tblPr>
+      <w:tblGrid>
+        <w:gridCol w:w="1728"/>
+        <w:gridCol w:w="3816"/>
+        <w:gridCol w:w="3816"/>
+      </w:tblGrid>
+      <w:tr>
+        <w:trPr>
+          <w:cnfStyle w:val="100000000000" w:firstRow="1" w:lastRow="0" w:firstColumn="0" w:lastColumn="0" w:oddVBand="0" w:evenVBand="0" w:oddHBand="0" w:evenHBand="0" w:firstRowFirstColumn="0" w:firstRowLastColumn="0" w:lastRowFirstColumn="0" w:lastRowLastColumn="0"/>
+          <w:tblHeader/>
+        </w:trPr>
+        <w:tc>
+          <w:tcPr>
+            <w:cnfStyle w:val="001000000000" w:firstRow="0" w:lastRow="0" w:firstColumn="1" w:lastColumn="0" w:oddVBand="0" w:evenVBand="0" w:oddHBand="0" w:evenHBand="0" w:firstRowFirstColumn="0" w:firstRowLastColumn="0" w:lastRowFirstColumn="0" w:lastRowLastColumn="0"/>
+            <w:tcW w:w="3116" w:type="dxa"/>
+          </w:tcPr>
+          <w:p>
+            <w:r>
+              <w:lastRenderedPageBreak/>
+              <w:t>Calculator Steps</w:t>
+            </w:r>
+          </w:p>
+        </w:tc>
+        <w:tc>
+          <w:tcPr>
+            <w:tcW w:w="3117" w:type="dxa"/>
+          </w:tcPr>
+          <w:p>
+            <w:pPr>
+              <w:cnfStyle w:val="100000000000" w:firstRow="1" w:lastRow="0" w:firstColumn="0" w:lastColumn="0" w:oddVBand="0" w:evenVBand="0" w:oddHBand="0" w:evenHBand="0" w:firstRowFirstColumn="0" w:firstRowLastColumn="0" w:lastRowFirstColumn="0" w:lastRowLastColumn="0"/>
+            </w:pPr>
+            <w:r>
+              <w:t>TI-84 Plus CE</w:t>
+            </w:r>
+          </w:p>
+        </w:tc>
+        <w:tc>
+          <w:tcPr>
+            <w:tcW w:w="3117" w:type="dxa"/>
+          </w:tcPr>
+          <w:p>
+            <w:pPr>
+              <w:cnfStyle w:val="100000000000" w:firstRow="1" w:lastRow="0" w:firstColumn="0" w:lastColumn="0" w:oddVBand="0" w:evenVBand="0" w:oddHBand="0" w:evenHBand="0" w:firstRowFirstColumn="0" w:firstRowLastColumn="0" w:lastRowFirstColumn="0" w:lastRowLastColumn="0"/>
+            </w:pPr>
+            <w:r>
+              <w:t>TI-83 Plus</w:t>
+            </w:r>
+          </w:p>
+        </w:tc>
+      </w:tr>
+      <w:tr>
+        <w:trPr>
+          <w:cnfStyle w:val="100000000000" w:firstRow="1" w:lastRow="0" w:firstColumn="0" w:lastColumn="0" w:oddVBand="0" w:evenVBand="0" w:oddHBand="0" w:evenHBand="0" w:firstRowFirstColumn="0" w:firstRowLastColumn="0" w:lastRowFirstColumn="0" w:lastRowLastColumn="0"/>
+          <w:cantSplit/>
+          <w:tblHeader/>
+        </w:trPr>
+        <w:tc>
+          <w:tcPr>
+            <w:cnfStyle w:val="001000000000" w:firstRow="0" w:lastRow="0" w:firstColumn="1" w:lastColumn="0" w:oddVBand="0" w:evenVBand="0" w:oddHBand="0" w:evenHBand="0" w:firstRowFirstColumn="0" w:firstRowLastColumn="0" w:lastRowFirstColumn="0" w:lastRowLastColumn="0"/>
+            <w:tcW w:w="3116" w:type="dxa"/>
+          </w:tcPr>
+          <w:p>
+            <w:r>
+              <w:t>Press “</w:t>
+            </w:r>
+            <w:r>
+              <w:t>TRACE</w:t>
+            </w:r>
+            <w:r>
+              <w:t xml:space="preserve">” and </w:t>
+            </w:r>
+            <w:r>
+              <w:t>press the right arrow a few times</w:t>
+            </w:r>
+            <w:r>
+              <w:t>.</w:t>
+            </w:r>
+          </w:p>
+        </w:tc>
+        <w:tc>
+          <w:tcPr>
+            <w:tcW w:w="3117" w:type="dxa"/>
+          </w:tcPr>
+          <w:p>
+            <w:pPr>
+              <w:cnfStyle w:val="100000000000" w:firstRow="1" w:lastRow="0" w:firstColumn="0" w:lastColumn="0" w:oddVBand="0" w:evenVBand="0" w:oddHBand="0" w:evenHBand="0" w:firstRowFirstColumn="0" w:firstRowLastColumn="0" w:lastRowFirstColumn="0" w:lastRowLastColumn="0"/>
+            </w:pPr>
+            <w:r>
+              <w:rPr>
+                <w:noProof/>
+                <w14:ligatures w14:val="standardContextual"/>
+              </w:rPr>
+              <w:drawing>
+                <wp:inline distT="0" distB="0" distL="0" distR="0" wp14:anchorId="71BF5C33" wp14:editId="4664270B">
+                  <wp:extent cx="2285999" cy="1716871"/>
+                  <wp:effectExtent l="0" t="0" r="635" b="0"/>
+                  <wp:docPr id="797654148" name="Picture 2" descr="The graph of the function on a TI-84 Plus CE. The graph is a parabola that opens downward. The cursor is at x=71.21212 and y=421.16162."/>
+                  <wp:cNvGraphicFramePr>
+                    <a:graphicFrameLocks xmlns:a="http://schemas.openxmlformats.org/drawingml/2006/main" noChangeAspect="1"/>
+                  </wp:cNvGraphicFramePr>
+                  <a:graphic xmlns:a="http://schemas.openxmlformats.org/drawingml/2006/main">
+                    <a:graphicData uri="http://schemas.openxmlformats.org/drawingml/2006/picture">
+                      <pic:pic xmlns:pic="http://schemas.openxmlformats.org/drawingml/2006/picture">
+                        <pic:nvPicPr>
+                          <pic:cNvPr id="797654148" name="Picture 2" descr="The graph of the function on a TI-84 Plus CE. The graph is a parabola that opens downward. The cursor is at x=71.21212 and y=421.16162."/>
+                          <pic:cNvPicPr/>
+                        </pic:nvPicPr>
+                        <pic:blipFill>
+                          <a:blip r:embed="rId28" cstate="print">
+                            <a:extLst>
+                              <a:ext uri="{28A0092B-C50C-407E-A947-70E740481C1C}">
+                                <a14:useLocalDpi xmlns:a14="http://schemas.microsoft.com/office/drawing/2010/main" val="0"/>
+                              </a:ext>
+                            </a:extLst>
+                          </a:blip>
+                          <a:stretch>
+                            <a:fillRect/>
+                          </a:stretch>
+                        </pic:blipFill>
+                        <pic:spPr>
+                          <a:xfrm>
+                            <a:off x="0" y="0"/>
+                            <a:ext cx="2285999" cy="1716871"/>
+                          </a:xfrm>
+                          <a:prstGeom prst="rect">
+                            <a:avLst/>
+                          </a:prstGeom>
+                        </pic:spPr>
+                      </pic:pic>
+                    </a:graphicData>
+                  </a:graphic>
+                </wp:inline>
+              </w:drawing>
+            </w:r>
+          </w:p>
+        </w:tc>
+        <w:tc>
+          <w:tcPr>
+            <w:tcW w:w="3117" w:type="dxa"/>
+          </w:tcPr>
+          <w:p>
+            <w:pPr>
+              <w:cnfStyle w:val="100000000000" w:firstRow="1" w:lastRow="0" w:firstColumn="0" w:lastColumn="0" w:oddVBand="0" w:evenVBand="0" w:oddHBand="0" w:evenHBand="0" w:firstRowFirstColumn="0" w:firstRowLastColumn="0" w:lastRowFirstColumn="0" w:lastRowLastColumn="0"/>
+            </w:pPr>
+            <w:r>
+              <w:rPr>
+                <w:noProof/>
+                <w14:ligatures w14:val="standardContextual"/>
+              </w:rPr>
+              <w:drawing>
+                <wp:inline distT="0" distB="0" distL="0" distR="0" wp14:anchorId="39FE00C5" wp14:editId="159D2811">
+                  <wp:extent cx="2285999" cy="1523999"/>
+                  <wp:effectExtent l="0" t="0" r="635" b="635"/>
+                  <wp:docPr id="921380086" name="Picture 1" descr="The graph of the function on a TI-83 Plus. The graph is a parabola that opens downward. The cursor is at x=71.27660 and y=420.51381."/>
+                  <wp:cNvGraphicFramePr>
+                    <a:graphicFrameLocks xmlns:a="http://schemas.openxmlformats.org/drawingml/2006/main" noChangeAspect="1"/>
+                  </wp:cNvGraphicFramePr>
+                  <a:graphic xmlns:a="http://schemas.openxmlformats.org/drawingml/2006/main">
+                    <a:graphicData uri="http://schemas.openxmlformats.org/drawingml/2006/picture">
+                      <pic:pic xmlns:pic="http://schemas.openxmlformats.org/drawingml/2006/picture">
+                        <pic:nvPicPr>
+                          <pic:cNvPr id="921380086" name="Picture 1" descr="The graph of the function on a TI-83 Plus. The graph is a parabola that opens downward. The cursor is at x=71.27660 and y=420.51381."/>
+                          <pic:cNvPicPr/>
+                        </pic:nvPicPr>
+                        <pic:blipFill>
+                          <a:blip r:embed="rId29">
+                            <a:extLst>
+                              <a:ext uri="{28A0092B-C50C-407E-A947-70E740481C1C}">
+                                <a14:useLocalDpi xmlns:a14="http://schemas.microsoft.com/office/drawing/2010/main" val="0"/>
+                              </a:ext>
+                            </a:extLst>
+                          </a:blip>
+                          <a:stretch>
+                            <a:fillRect/>
+                          </a:stretch>
+                        </pic:blipFill>
+                        <pic:spPr>
+                          <a:xfrm>
+                            <a:off x="0" y="0"/>
+                            <a:ext cx="2285999" cy="1523999"/>
+                          </a:xfrm>
+                          <a:prstGeom prst="rect">
+                            <a:avLst/>
+                          </a:prstGeom>
+                        </pic:spPr>
+                      </pic:pic>
+                    </a:graphicData>
+                  </a:graphic>
+                </wp:inline>
+              </w:drawing>
+            </w:r>
+          </w:p>
+        </w:tc>
+      </w:tr>
+      <w:tr>
+        <w:trPr>
+          <w:cnfStyle w:val="100000000000" w:firstRow="1" w:lastRow="0" w:firstColumn="0" w:lastColumn="0" w:oddVBand="0" w:evenVBand="0" w:oddHBand="0" w:evenHBand="0" w:firstRowFirstColumn="0" w:firstRowLastColumn="0" w:lastRowFirstColumn="0" w:lastRowLastColumn="0"/>
+          <w:cantSplit/>
+          <w:tblHeader/>
+        </w:trPr>
+        <w:tc>
+          <w:tcPr>
+            <w:cnfStyle w:val="001000000000" w:firstRow="0" w:lastRow="0" w:firstColumn="1" w:lastColumn="0" w:oddVBand="0" w:evenVBand="0" w:oddHBand="0" w:evenHBand="0" w:firstRowFirstColumn="0" w:firstRowLastColumn="0" w:lastRowFirstColumn="0" w:lastRowLastColumn="0"/>
+            <w:tcW w:w="3116" w:type="dxa"/>
+          </w:tcPr>
+          <w:p>
+            <w:pPr>
+              <w:rPr>
+                <w:b w:val="0"/>
+                <w:bCs w:val="0"/>
+              </w:rPr>
+            </w:pPr>
+            <w:r>
+              <w:t>Press “TRACE</w:t>
+            </w:r>
+            <w:r>
+              <w:t>”</w:t>
+            </w:r>
+            <w:r>
+              <w:t xml:space="preserve"> and type 40.</w:t>
+            </w:r>
+          </w:p>
+        </w:tc>
+        <w:tc>
+          <w:tcPr>
+            <w:tcW w:w="3117" w:type="dxa"/>
+          </w:tcPr>
+          <w:p>
+            <w:pPr>
+              <w:cnfStyle w:val="100000000000" w:firstRow="1" w:lastRow="0" w:firstColumn="0" w:lastColumn="0" w:oddVBand="0" w:evenVBand="0" w:oddHBand="0" w:evenHBand="0" w:firstRowFirstColumn="0" w:firstRowLastColumn="0" w:lastRowFirstColumn="0" w:lastRowLastColumn="0"/>
+            </w:pPr>
+            <w:r>
+              <w:rPr>
+                <w:noProof/>
+                <w14:ligatures w14:val="standardContextual"/>
+              </w:rPr>
+              <w:drawing>
+                <wp:inline distT="0" distB="0" distL="0" distR="0" wp14:anchorId="521749CE" wp14:editId="75EEB699">
+                  <wp:extent cx="2285999" cy="1716871"/>
+                  <wp:effectExtent l="0" t="0" r="635" b="0"/>
+                  <wp:docPr id="687737468" name="Picture 3" descr="The graph of the function on a TI-84 Plus CE. The graph is a parabola that opens downward. The value x=40 is highlighted on the bottom."/>
+                  <wp:cNvGraphicFramePr>
+                    <a:graphicFrameLocks xmlns:a="http://schemas.openxmlformats.org/drawingml/2006/main" noChangeAspect="1"/>
+                  </wp:cNvGraphicFramePr>
+                  <a:graphic xmlns:a="http://schemas.openxmlformats.org/drawingml/2006/main">
+                    <a:graphicData uri="http://schemas.openxmlformats.org/drawingml/2006/picture">
+                      <pic:pic xmlns:pic="http://schemas.openxmlformats.org/drawingml/2006/picture">
+                        <pic:nvPicPr>
+                          <pic:cNvPr id="687737468" name="Picture 3" descr="The graph of the function on a TI-84 Plus CE. The graph is a parabola that opens downward. The value x=40 is highlighted on the bottom."/>
+                          <pic:cNvPicPr/>
+                        </pic:nvPicPr>
+                        <pic:blipFill>
+                          <a:blip r:embed="rId30" cstate="print">
+                            <a:extLst>
+                              <a:ext uri="{28A0092B-C50C-407E-A947-70E740481C1C}">
+                                <a14:useLocalDpi xmlns:a14="http://schemas.microsoft.com/office/drawing/2010/main" val="0"/>
+                              </a:ext>
+                            </a:extLst>
+                          </a:blip>
+                          <a:stretch>
+                            <a:fillRect/>
+                          </a:stretch>
+                        </pic:blipFill>
+                        <pic:spPr>
+                          <a:xfrm>
+                            <a:off x="0" y="0"/>
+                            <a:ext cx="2285999" cy="1716871"/>
+                          </a:xfrm>
+                          <a:prstGeom prst="rect">
+                            <a:avLst/>
+                          </a:prstGeom>
+                        </pic:spPr>
+                      </pic:pic>
+                    </a:graphicData>
+                  </a:graphic>
+                </wp:inline>
+              </w:drawing>
+            </w:r>
+          </w:p>
+        </w:tc>
+        <w:tc>
+          <w:tcPr>
+            <w:tcW w:w="3117" w:type="dxa"/>
+          </w:tcPr>
+          <w:p>
+            <w:pPr>
+              <w:cnfStyle w:val="100000000000" w:firstRow="1" w:lastRow="0" w:firstColumn="0" w:lastColumn="0" w:oddVBand="0" w:evenVBand="0" w:oddHBand="0" w:evenHBand="0" w:firstRowFirstColumn="0" w:firstRowLastColumn="0" w:lastRowFirstColumn="0" w:lastRowLastColumn="0"/>
+            </w:pPr>
+            <w:r>
+              <w:rPr>
+                <w:noProof/>
+                <w14:ligatures w14:val="standardContextual"/>
+              </w:rPr>
+              <w:drawing>
+                <wp:inline distT="0" distB="0" distL="0" distR="0" wp14:anchorId="161DE9A6" wp14:editId="60DE9133">
+                  <wp:extent cx="2285999" cy="1523999"/>
+                  <wp:effectExtent l="0" t="0" r="635" b="635"/>
+                  <wp:docPr id="1908074293" name="Picture 4" descr="The graph of the function on a TI-83 Plus. The graph is a parabola that opens downward. The value x=40 is highlighted on the bottom."/>
+                  <wp:cNvGraphicFramePr>
+                    <a:graphicFrameLocks xmlns:a="http://schemas.openxmlformats.org/drawingml/2006/main" noChangeAspect="1"/>
+                  </wp:cNvGraphicFramePr>
+                  <a:graphic xmlns:a="http://schemas.openxmlformats.org/drawingml/2006/main">
+                    <a:graphicData uri="http://schemas.openxmlformats.org/drawingml/2006/picture">
+                      <pic:pic xmlns:pic="http://schemas.openxmlformats.org/drawingml/2006/picture">
+                        <pic:nvPicPr>
+                          <pic:cNvPr id="1908074293" name="Picture 4" descr="The graph of the function on a TI-83 Plus. The graph is a parabola that opens downward. The value x=40 is highlighted on the bottom."/>
+                          <pic:cNvPicPr/>
+                        </pic:nvPicPr>
+                        <pic:blipFill>
+                          <a:blip r:embed="rId31">
+                            <a:extLst>
+                              <a:ext uri="{28A0092B-C50C-407E-A947-70E740481C1C}">
+                                <a14:useLocalDpi xmlns:a14="http://schemas.microsoft.com/office/drawing/2010/main" val="0"/>
+                              </a:ext>
+                            </a:extLst>
+                          </a:blip>
+                          <a:stretch>
+                            <a:fillRect/>
+                          </a:stretch>
+                        </pic:blipFill>
+                        <pic:spPr>
+                          <a:xfrm>
+                            <a:off x="0" y="0"/>
+                            <a:ext cx="2285999" cy="1523999"/>
+                          </a:xfrm>
+                          <a:prstGeom prst="rect">
+                            <a:avLst/>
+                          </a:prstGeom>
+                        </pic:spPr>
+                      </pic:pic>
+                    </a:graphicData>
+                  </a:graphic>
+                </wp:inline>
+              </w:drawing>
+            </w:r>
+          </w:p>
+        </w:tc>
+      </w:tr>
+      <w:tr>
+        <w:trPr>
+          <w:cnfStyle w:val="100000000000" w:firstRow="1" w:lastRow="0" w:firstColumn="0" w:lastColumn="0" w:oddVBand="0" w:evenVBand="0" w:oddHBand="0" w:evenHBand="0" w:firstRowFirstColumn="0" w:firstRowLastColumn="0" w:lastRowFirstColumn="0" w:lastRowLastColumn="0"/>
+          <w:cantSplit/>
+          <w:tblHeader/>
+        </w:trPr>
+        <w:tc>
+          <w:tcPr>
+            <w:cnfStyle w:val="001000000000" w:firstRow="0" w:lastRow="0" w:firstColumn="1" w:lastColumn="0" w:oddVBand="0" w:evenVBand="0" w:oddHBand="0" w:evenHBand="0" w:firstRowFirstColumn="0" w:firstRowLastColumn="0" w:lastRowFirstColumn="0" w:lastRowLastColumn="0"/>
+            <w:tcW w:w="3116" w:type="dxa"/>
+          </w:tcPr>
+          <w:p>
+            <w:pPr>
+              <w:rPr>
+                <w:b w:val="0"/>
+                <w:bCs w:val="0"/>
+              </w:rPr>
+            </w:pPr>
+            <w:r>
+              <w:t>Then type “ENTER”.</w:t>
+            </w:r>
+          </w:p>
+          <w:p>
+            <w:pPr>
+              <w:rPr>
+                <w:b w:val="0"/>
+                <w:bCs w:val="0"/>
+              </w:rPr>
+            </w:pPr>
+          </w:p>
+          <w:p>
+            <w:r>
+              <w:t xml:space="preserve">The cursor moves to </w:t>
+            </w:r>
+            <w:proofErr w:type="gramStart"/>
+            <w:r>
+              <w:t>a x</w:t>
+            </w:r>
+            <w:proofErr w:type="gramEnd"/>
+            <w:r>
+              <w:t>-coordinate of 40. The y-coordinate of 520 is the function value.</w:t>
+            </w:r>
+          </w:p>
+        </w:tc>
+        <w:tc>
+          <w:tcPr>
+            <w:tcW w:w="3117" w:type="dxa"/>
+          </w:tcPr>
+          <w:p>
+            <w:pPr>
+              <w:cnfStyle w:val="100000000000" w:firstRow="1" w:lastRow="0" w:firstColumn="0" w:lastColumn="0" w:oddVBand="0" w:evenVBand="0" w:oddHBand="0" w:evenHBand="0" w:firstRowFirstColumn="0" w:firstRowLastColumn="0" w:lastRowFirstColumn="0" w:lastRowLastColumn="0"/>
+            </w:pPr>
+            <w:r>
+              <w:rPr>
+                <w:noProof/>
+                <w14:ligatures w14:val="standardContextual"/>
+              </w:rPr>
+              <w:drawing>
+                <wp:inline distT="0" distB="0" distL="0" distR="0" wp14:anchorId="5623F6D1" wp14:editId="420261CA">
+                  <wp:extent cx="2285999" cy="1716871"/>
+                  <wp:effectExtent l="0" t="0" r="635" b="0"/>
+                  <wp:docPr id="32773245" name="Picture 5" descr="The graph of the function on a TI-84 Plus CE. The graph is a parabola that opens downward. The cursor is at x=40 and y=520."/>
+                  <wp:cNvGraphicFramePr>
+                    <a:graphicFrameLocks xmlns:a="http://schemas.openxmlformats.org/drawingml/2006/main" noChangeAspect="1"/>
+                  </wp:cNvGraphicFramePr>
+                  <a:graphic xmlns:a="http://schemas.openxmlformats.org/drawingml/2006/main">
+                    <a:graphicData uri="http://schemas.openxmlformats.org/drawingml/2006/picture">
+                      <pic:pic xmlns:pic="http://schemas.openxmlformats.org/drawingml/2006/picture">
+                        <pic:nvPicPr>
+                          <pic:cNvPr id="32773245" name="Picture 5" descr="The graph of the function on a TI-84 Plus CE. The graph is a parabola that opens downward. The cursor is at x=40 and y=520."/>
+                          <pic:cNvPicPr/>
+                        </pic:nvPicPr>
+                        <pic:blipFill>
+                          <a:blip r:embed="rId32" cstate="print">
+                            <a:extLst>
+                              <a:ext uri="{28A0092B-C50C-407E-A947-70E740481C1C}">
+                                <a14:useLocalDpi xmlns:a14="http://schemas.microsoft.com/office/drawing/2010/main" val="0"/>
+                              </a:ext>
+                            </a:extLst>
+                          </a:blip>
+                          <a:stretch>
+                            <a:fillRect/>
+                          </a:stretch>
+                        </pic:blipFill>
+                        <pic:spPr>
+                          <a:xfrm>
+                            <a:off x="0" y="0"/>
+                            <a:ext cx="2285999" cy="1716871"/>
+                          </a:xfrm>
+                          <a:prstGeom prst="rect">
+                            <a:avLst/>
+                          </a:prstGeom>
+                        </pic:spPr>
+                      </pic:pic>
+                    </a:graphicData>
+                  </a:graphic>
+                </wp:inline>
+              </w:drawing>
+            </w:r>
+          </w:p>
+        </w:tc>
+        <w:tc>
+          <w:tcPr>
+            <w:tcW w:w="3117" w:type="dxa"/>
+          </w:tcPr>
+          <w:p>
+            <w:pPr>
+              <w:cnfStyle w:val="100000000000" w:firstRow="1" w:lastRow="0" w:firstColumn="0" w:lastColumn="0" w:oddVBand="0" w:evenVBand="0" w:oddHBand="0" w:evenHBand="0" w:firstRowFirstColumn="0" w:firstRowLastColumn="0" w:lastRowFirstColumn="0" w:lastRowLastColumn="0"/>
+            </w:pPr>
+            <w:r>
+              <w:rPr>
+                <w:noProof/>
+                <w14:ligatures w14:val="standardContextual"/>
+              </w:rPr>
+              <w:drawing>
+                <wp:inline distT="0" distB="0" distL="0" distR="0" wp14:anchorId="43E7798D" wp14:editId="6BCDBB26">
+                  <wp:extent cx="2285999" cy="1523999"/>
+                  <wp:effectExtent l="0" t="0" r="635" b="635"/>
+                  <wp:docPr id="2049240314" name="Picture 6" descr="The graph of the function on a TI-83 Plus. The graph is a parabola that opens downward. The cursor is at x=40 and y=520."/>
+                  <wp:cNvGraphicFramePr>
+                    <a:graphicFrameLocks xmlns:a="http://schemas.openxmlformats.org/drawingml/2006/main" noChangeAspect="1"/>
+                  </wp:cNvGraphicFramePr>
+                  <a:graphic xmlns:a="http://schemas.openxmlformats.org/drawingml/2006/main">
+                    <a:graphicData uri="http://schemas.openxmlformats.org/drawingml/2006/picture">
+                      <pic:pic xmlns:pic="http://schemas.openxmlformats.org/drawingml/2006/picture">
+                        <pic:nvPicPr>
+                          <pic:cNvPr id="2049240314" name="Picture 6" descr="The graph of the function on a TI-83 Plus. The graph is a parabola that opens downward. The cursor is at x=40 and y=520."/>
+                          <pic:cNvPicPr/>
+                        </pic:nvPicPr>
+                        <pic:blipFill>
+                          <a:blip r:embed="rId33">
+                            <a:extLst>
+                              <a:ext uri="{28A0092B-C50C-407E-A947-70E740481C1C}">
+                                <a14:useLocalDpi xmlns:a14="http://schemas.microsoft.com/office/drawing/2010/main" val="0"/>
+                              </a:ext>
+                            </a:extLst>
+                          </a:blip>
+                          <a:stretch>
+                            <a:fillRect/>
+                          </a:stretch>
+                        </pic:blipFill>
+                        <pic:spPr>
+                          <a:xfrm>
+                            <a:off x="0" y="0"/>
+                            <a:ext cx="2285999" cy="1523999"/>
+                          </a:xfrm>
+                          <a:prstGeom prst="rect">
+                            <a:avLst/>
+                          </a:prstGeom>
+                        </pic:spPr>
+                      </pic:pic>
+                    </a:graphicData>
+                  </a:graphic>
+                </wp:inline>
+              </w:drawing>
+            </w:r>
+          </w:p>
+        </w:tc>
+      </w:tr>
+    </w:tbl>
     <w:p/>
     <w:sectPr>
-      <w:footerReference w:type="default" r:id="rId18"/>
+      <w:footerReference w:type="default" r:id="rId34"/>
       <w:pgSz w:w="12240" w:h="15840"/>
       <w:pgMar w:top="1440" w:right="1440" w:bottom="1440" w:left="1440" w:header="720" w:footer="288" w:gutter="0"/>
       <w:cols w:space="720"/>
@@ -2363,20 +3023,20 @@
   <w:p>
     <w:pPr>
       <w:pStyle w:val="Footer"/>
+      <w:rPr>
+        <w:sz w:val="20"/>
+        <w:szCs w:val="20"/>
+      </w:rPr>
     </w:pPr>
     <w:r>
       <w:rPr>
-        <w:rFonts w:ascii="Source Sans Pro" w:hAnsi="Source Sans Pro"/>
         <w:color w:val="333333"/>
+        <w:sz w:val="20"/>
+        <w:szCs w:val="20"/>
         <w:shd w:val="clear" w:color="auto" w:fill="FFFFFF"/>
       </w:rPr>
       <w:t>Making and Using Graphs © 2024 by Christopher Sears is licensed under CC BY-NC-SA 4.0. To view a copy of this license, visit https://creativecommons.org/licenses/by-nc-sa/4.0/</w:t>
     </w:r>
-  </w:p>
-  <w:p>
-    <w:pPr>
-      <w:pStyle w:val="Footer"/>
-    </w:pPr>
   </w:p>
 </w:ftr>
 </file>
@@ -2409,6 +3069,119 @@
 <file path=word/numbering.xml><?xml version="1.0" encoding="utf-8"?>
 <w:numbering xmlns:wpc="http://schemas.microsoft.com/office/word/2010/wordprocessingCanvas" xmlns:cx="http://schemas.microsoft.com/office/drawing/2014/chartex" xmlns:cx1="http://schemas.microsoft.com/office/drawing/2015/9/8/chartex" xmlns:cx2="http://schemas.microsoft.com/office/drawing/2015/10/21/chartex" xmlns:cx3="http://schemas.microsoft.com/office/drawing/2016/5/9/chartex" xmlns:cx4="http://schemas.microsoft.com/office/drawing/2016/5/10/chartex" xmlns:cx5="http://schemas.microsoft.com/office/drawing/2016/5/11/chartex" xmlns:cx6="http://schemas.microsoft.com/office/drawing/2016/5/12/chartex" xmlns:cx7="http://schemas.microsoft.com/office/drawing/2016/5/13/chartex" xmlns:cx8="http://schemas.microsoft.com/office/drawing/2016/5/14/chartex" xmlns:mc="http://schemas.openxmlformats.org/markup-compatibility/2006" xmlns:aink="http://schemas.microsoft.com/office/drawing/2016/ink" xmlns:am3d="http://schemas.microsoft.com/office/drawing/2017/model3d" xmlns:o="urn:schemas-microsoft-com:office:office" xmlns:oel="http://schemas.microsoft.com/office/2019/extlst" xmlns:r="http://schemas.openxmlformats.org/officeDocument/2006/relationships" xmlns:m="http://schemas.openxmlformats.org/officeDocument/2006/math" xmlns:v="urn:schemas-microsoft-com:vml" xmlns:wp14="http://schemas.microsoft.com/office/word/2010/wordprocessingDrawing" xmlns:wp="http://schemas.openxmlformats.org/drawingml/2006/wordprocessingDrawing" xmlns:w10="urn:schemas-microsoft-com:office:word" xmlns:w="http://schemas.openxmlformats.org/wordprocessingml/2006/main" xmlns:w14="http://schemas.microsoft.com/office/word/2010/wordml" xmlns:w15="http://schemas.microsoft.com/office/word/2012/wordml" xmlns:w16cex="http://schemas.microsoft.com/office/word/2018/wordml/cex" xmlns:w16cid="http://schemas.microsoft.com/office/word/2016/wordml/cid" xmlns:w16="http://schemas.microsoft.com/office/word/2018/wordml" xmlns:w16du="http://schemas.microsoft.com/office/word/2023/wordml/word16du" xmlns:w16sdtdh="http://schemas.microsoft.com/office/word/2020/wordml/sdtdatahash" xmlns:w16se="http://schemas.microsoft.com/office/word/2015/wordml/symex" xmlns:wpg="http://schemas.microsoft.com/office/word/2010/wordprocessingGroup" xmlns:wpi="http://schemas.microsoft.com/office/word/2010/wordprocessingInk" xmlns:wne="http://schemas.microsoft.com/office/word/2006/wordml" xmlns:wps="http://schemas.microsoft.com/office/word/2010/wordprocessingShape" mc:Ignorable="w14 w15 w16se w16cid w16 w16cex w16sdtdh w16du wp14">
   <w:abstractNum w:abstractNumId="0" w15:restartNumberingAfterBreak="0">
+    <w:nsid w:val="39733D5E"/>
+    <w:multiLevelType w:val="hybridMultilevel"/>
+    <w:tmpl w:val="04CA3136"/>
+    <w:lvl w:ilvl="0" w:tplc="04090001">
+      <w:start w:val="1"/>
+      <w:numFmt w:val="bullet"/>
+      <w:lvlText w:val=""/>
+      <w:lvlJc w:val="left"/>
+      <w:pPr>
+        <w:ind w:left="720" w:hanging="360"/>
+      </w:pPr>
+      <w:rPr>
+        <w:rFonts w:ascii="Symbol" w:hAnsi="Symbol" w:hint="default"/>
+      </w:rPr>
+    </w:lvl>
+    <w:lvl w:ilvl="1" w:tplc="04090003" w:tentative="1">
+      <w:start w:val="1"/>
+      <w:numFmt w:val="bullet"/>
+      <w:lvlText w:val="o"/>
+      <w:lvlJc w:val="left"/>
+      <w:pPr>
+        <w:ind w:left="1440" w:hanging="360"/>
+      </w:pPr>
+      <w:rPr>
+        <w:rFonts w:ascii="Courier New" w:hAnsi="Courier New" w:cs="Courier New" w:hint="default"/>
+      </w:rPr>
+    </w:lvl>
+    <w:lvl w:ilvl="2" w:tplc="04090005" w:tentative="1">
+      <w:start w:val="1"/>
+      <w:numFmt w:val="bullet"/>
+      <w:lvlText w:val=""/>
+      <w:lvlJc w:val="left"/>
+      <w:pPr>
+        <w:ind w:left="2160" w:hanging="360"/>
+      </w:pPr>
+      <w:rPr>
+        <w:rFonts w:ascii="Wingdings" w:hAnsi="Wingdings" w:hint="default"/>
+      </w:rPr>
+    </w:lvl>
+    <w:lvl w:ilvl="3" w:tplc="04090001" w:tentative="1">
+      <w:start w:val="1"/>
+      <w:numFmt w:val="bullet"/>
+      <w:lvlText w:val=""/>
+      <w:lvlJc w:val="left"/>
+      <w:pPr>
+        <w:ind w:left="2880" w:hanging="360"/>
+      </w:pPr>
+      <w:rPr>
+        <w:rFonts w:ascii="Symbol" w:hAnsi="Symbol" w:hint="default"/>
+      </w:rPr>
+    </w:lvl>
+    <w:lvl w:ilvl="4" w:tplc="04090003" w:tentative="1">
+      <w:start w:val="1"/>
+      <w:numFmt w:val="bullet"/>
+      <w:lvlText w:val="o"/>
+      <w:lvlJc w:val="left"/>
+      <w:pPr>
+        <w:ind w:left="3600" w:hanging="360"/>
+      </w:pPr>
+      <w:rPr>
+        <w:rFonts w:ascii="Courier New" w:hAnsi="Courier New" w:cs="Courier New" w:hint="default"/>
+      </w:rPr>
+    </w:lvl>
+    <w:lvl w:ilvl="5" w:tplc="04090005" w:tentative="1">
+      <w:start w:val="1"/>
+      <w:numFmt w:val="bullet"/>
+      <w:lvlText w:val=""/>
+      <w:lvlJc w:val="left"/>
+      <w:pPr>
+        <w:ind w:left="4320" w:hanging="360"/>
+      </w:pPr>
+      <w:rPr>
+        <w:rFonts w:ascii="Wingdings" w:hAnsi="Wingdings" w:hint="default"/>
+      </w:rPr>
+    </w:lvl>
+    <w:lvl w:ilvl="6" w:tplc="04090001" w:tentative="1">
+      <w:start w:val="1"/>
+      <w:numFmt w:val="bullet"/>
+      <w:lvlText w:val=""/>
+      <w:lvlJc w:val="left"/>
+      <w:pPr>
+        <w:ind w:left="5040" w:hanging="360"/>
+      </w:pPr>
+      <w:rPr>
+        <w:rFonts w:ascii="Symbol" w:hAnsi="Symbol" w:hint="default"/>
+      </w:rPr>
+    </w:lvl>
+    <w:lvl w:ilvl="7" w:tplc="04090003" w:tentative="1">
+      <w:start w:val="1"/>
+      <w:numFmt w:val="bullet"/>
+      <w:lvlText w:val="o"/>
+      <w:lvlJc w:val="left"/>
+      <w:pPr>
+        <w:ind w:left="5760" w:hanging="360"/>
+      </w:pPr>
+      <w:rPr>
+        <w:rFonts w:ascii="Courier New" w:hAnsi="Courier New" w:cs="Courier New" w:hint="default"/>
+      </w:rPr>
+    </w:lvl>
+    <w:lvl w:ilvl="8" w:tplc="04090005" w:tentative="1">
+      <w:start w:val="1"/>
+      <w:numFmt w:val="bullet"/>
+      <w:lvlText w:val=""/>
+      <w:lvlJc w:val="left"/>
+      <w:pPr>
+        <w:ind w:left="6480" w:hanging="360"/>
+      </w:pPr>
+      <w:rPr>
+        <w:rFonts w:ascii="Wingdings" w:hAnsi="Wingdings" w:hint="default"/>
+      </w:rPr>
+    </w:lvl>
+  </w:abstractNum>
+  <w:abstractNum w:abstractNumId="1" w15:restartNumberingAfterBreak="0">
     <w:nsid w:val="64B95164"/>
     <w:multiLevelType w:val="hybridMultilevel"/>
     <w:tmpl w:val="F872BA98"/>
@@ -2494,7 +3267,7 @@
       </w:pPr>
     </w:lvl>
   </w:abstractNum>
-  <w:abstractNum w:abstractNumId="1" w15:restartNumberingAfterBreak="0">
+  <w:abstractNum w:abstractNumId="2" w15:restartNumberingAfterBreak="0">
     <w:nsid w:val="6A935ED7"/>
     <w:multiLevelType w:val="hybridMultilevel"/>
     <w:tmpl w:val="70004C64"/>
@@ -2581,9 +3354,12 @@
     </w:lvl>
   </w:abstractNum>
   <w:num w:numId="1" w16cid:durableId="568539495">
+    <w:abstractNumId w:val="2"/>
+  </w:num>
+  <w:num w:numId="2" w16cid:durableId="421994990">
     <w:abstractNumId w:val="1"/>
   </w:num>
-  <w:num w:numId="2" w16cid:durableId="421994990">
+  <w:num w:numId="3" w16cid:durableId="1516571596">
     <w:abstractNumId w:val="0"/>
   </w:num>
 </w:numbering>

</xml_diff>